<commit_message>
version 5 revised EFP
</commit_message>
<xml_diff>
--- a/doc/Manuscript_v5.docx
+++ b/doc/Manuscript_v5.docx
@@ -40,6 +40,7 @@
           <w:lang w:val="es-ES" w:eastAsia="ca-ES"/>
         </w:rPr>
       </w:pPr>
+      <w:proofErr w:type="spellStart"/>
       <w:r>
         <w:rPr>
           <w:rFonts w:eastAsia="Times New Roman" w:cstheme="minorHAnsi"/>
@@ -60,8 +61,33 @@
           <w:bdr w:val="none" w:sz="0" w:space="0" w:color="auto" w:frame="1"/>
           <w:lang w:val="es-ES" w:eastAsia="ca-ES"/>
         </w:rPr>
-        <w:t>uthor list</w:t>
-      </w:r>
+        <w:t>uthor</w:t>
+      </w:r>
+      <w:proofErr w:type="spellEnd"/>
+      <w:r>
+        <w:rPr>
+          <w:rFonts w:eastAsia="Times New Roman" w:cstheme="minorHAnsi"/>
+          <w:b/>
+          <w:bCs/>
+          <w:color w:val="000000"/>
+          <w:bdr w:val="none" w:sz="0" w:space="0" w:color="auto" w:frame="1"/>
+          <w:lang w:val="es-ES" w:eastAsia="ca-ES"/>
+        </w:rPr>
+        <w:t xml:space="preserve"> </w:t>
+      </w:r>
+      <w:proofErr w:type="spellStart"/>
+      <w:r>
+        <w:rPr>
+          <w:rFonts w:eastAsia="Times New Roman" w:cstheme="minorHAnsi"/>
+          <w:b/>
+          <w:bCs/>
+          <w:color w:val="000000"/>
+          <w:bdr w:val="none" w:sz="0" w:space="0" w:color="auto" w:frame="1"/>
+          <w:lang w:val="es-ES" w:eastAsia="ca-ES"/>
+        </w:rPr>
+        <w:t>list</w:t>
+      </w:r>
+      <w:proofErr w:type="spellEnd"/>
     </w:p>
     <w:p>
       <w:pPr>
@@ -145,13 +171,95 @@
         </w:rPr>
         <w:t xml:space="preserve"> </w:t>
       </w:r>
+      <w:proofErr w:type="spellStart"/>
       <w:r>
         <w:rPr>
           <w:rFonts w:eastAsia="Times New Roman" w:cstheme="minorHAnsi"/>
           <w:color w:val="000000"/>
           <w:lang w:val="es-ES" w:eastAsia="ca-ES"/>
         </w:rPr>
-        <w:t xml:space="preserve">Biodiversity Research Institute, IMIB (Univ. Oviedo-CSIC-Princ. Asturias), 33600 Mieres, Spain. </w:t>
+        <w:t>Biodiversity</w:t>
+      </w:r>
+      <w:proofErr w:type="spellEnd"/>
+      <w:r>
+        <w:rPr>
+          <w:rFonts w:eastAsia="Times New Roman" w:cstheme="minorHAnsi"/>
+          <w:color w:val="000000"/>
+          <w:lang w:val="es-ES" w:eastAsia="ca-ES"/>
+        </w:rPr>
+        <w:t xml:space="preserve"> </w:t>
+      </w:r>
+      <w:proofErr w:type="spellStart"/>
+      <w:r>
+        <w:rPr>
+          <w:rFonts w:eastAsia="Times New Roman" w:cstheme="minorHAnsi"/>
+          <w:color w:val="000000"/>
+          <w:lang w:val="es-ES" w:eastAsia="ca-ES"/>
+        </w:rPr>
+        <w:t>Research</w:t>
+      </w:r>
+      <w:proofErr w:type="spellEnd"/>
+      <w:r>
+        <w:rPr>
+          <w:rFonts w:eastAsia="Times New Roman" w:cstheme="minorHAnsi"/>
+          <w:color w:val="000000"/>
+          <w:lang w:val="es-ES" w:eastAsia="ca-ES"/>
+        </w:rPr>
+        <w:t xml:space="preserve"> </w:t>
+      </w:r>
+      <w:proofErr w:type="spellStart"/>
+      <w:r>
+        <w:rPr>
+          <w:rFonts w:eastAsia="Times New Roman" w:cstheme="minorHAnsi"/>
+          <w:color w:val="000000"/>
+          <w:lang w:val="es-ES" w:eastAsia="ca-ES"/>
+        </w:rPr>
+        <w:t>Institute</w:t>
+      </w:r>
+      <w:proofErr w:type="spellEnd"/>
+      <w:r>
+        <w:rPr>
+          <w:rFonts w:eastAsia="Times New Roman" w:cstheme="minorHAnsi"/>
+          <w:color w:val="000000"/>
+          <w:lang w:val="es-ES" w:eastAsia="ca-ES"/>
+        </w:rPr>
+        <w:t>, IMIB (Univ. Oviedo-CSIC-</w:t>
+      </w:r>
+      <w:proofErr w:type="spellStart"/>
+      <w:r>
+        <w:rPr>
+          <w:rFonts w:eastAsia="Times New Roman" w:cstheme="minorHAnsi"/>
+          <w:color w:val="000000"/>
+          <w:lang w:val="es-ES" w:eastAsia="ca-ES"/>
+        </w:rPr>
+        <w:t>Princ</w:t>
+      </w:r>
+      <w:proofErr w:type="spellEnd"/>
+      <w:r>
+        <w:rPr>
+          <w:rFonts w:eastAsia="Times New Roman" w:cstheme="minorHAnsi"/>
+          <w:color w:val="000000"/>
+          <w:lang w:val="es-ES" w:eastAsia="ca-ES"/>
+        </w:rPr>
+        <w:t xml:space="preserve">. Asturias), 33600 Mieres, </w:t>
+      </w:r>
+      <w:proofErr w:type="spellStart"/>
+      <w:r>
+        <w:rPr>
+          <w:rFonts w:eastAsia="Times New Roman" w:cstheme="minorHAnsi"/>
+          <w:color w:val="000000"/>
+          <w:lang w:val="es-ES" w:eastAsia="ca-ES"/>
+        </w:rPr>
+        <w:t>Spain</w:t>
+      </w:r>
+      <w:proofErr w:type="spellEnd"/>
+      <w:r>
+        <w:rPr>
+          <w:rFonts w:eastAsia="Times New Roman" w:cstheme="minorHAnsi"/>
+          <w:color w:val="000000"/>
+          <w:lang w:val="es-ES" w:eastAsia="ca-ES"/>
+        </w:rPr>
+        <w:t xml:space="preserve">. </w:t>
       </w:r>
     </w:p>
     <w:p>
@@ -183,6 +291,7 @@
         </w:rPr>
         <w:t xml:space="preserve">. </w:t>
       </w:r>
+      <w:proofErr w:type="spellStart"/>
       <w:r>
         <w:rPr>
           <w:rFonts w:asciiTheme="minorHAnsi" w:eastAsia="Times New Roman" w:hAnsiTheme="minorHAnsi" w:cstheme="minorHAnsi"/>
@@ -191,7 +300,106 @@
           <w:szCs w:val="22"/>
           <w:lang w:val="es-ES" w:eastAsia="ca-ES"/>
         </w:rPr>
-        <w:t xml:space="preserve">Biodiversity Research Institute, IMIB (Univ. Oviedo-CSIC-Princ. Asturias), 33600 Mieres, Spain. </w:t>
+        <w:t>Biodiversity</w:t>
+      </w:r>
+      <w:proofErr w:type="spellEnd"/>
+      <w:r>
+        <w:rPr>
+          <w:rFonts w:asciiTheme="minorHAnsi" w:eastAsia="Times New Roman" w:hAnsiTheme="minorHAnsi" w:cstheme="minorHAnsi"/>
+          <w:color w:val="000000"/>
+          <w:sz w:val="22"/>
+          <w:szCs w:val="22"/>
+          <w:lang w:val="es-ES" w:eastAsia="ca-ES"/>
+        </w:rPr>
+        <w:t xml:space="preserve"> </w:t>
+      </w:r>
+      <w:proofErr w:type="spellStart"/>
+      <w:r>
+        <w:rPr>
+          <w:rFonts w:asciiTheme="minorHAnsi" w:eastAsia="Times New Roman" w:hAnsiTheme="minorHAnsi" w:cstheme="minorHAnsi"/>
+          <w:color w:val="000000"/>
+          <w:sz w:val="22"/>
+          <w:szCs w:val="22"/>
+          <w:lang w:val="es-ES" w:eastAsia="ca-ES"/>
+        </w:rPr>
+        <w:t>Research</w:t>
+      </w:r>
+      <w:proofErr w:type="spellEnd"/>
+      <w:r>
+        <w:rPr>
+          <w:rFonts w:asciiTheme="minorHAnsi" w:eastAsia="Times New Roman" w:hAnsiTheme="minorHAnsi" w:cstheme="minorHAnsi"/>
+          <w:color w:val="000000"/>
+          <w:sz w:val="22"/>
+          <w:szCs w:val="22"/>
+          <w:lang w:val="es-ES" w:eastAsia="ca-ES"/>
+        </w:rPr>
+        <w:t xml:space="preserve"> </w:t>
+      </w:r>
+      <w:proofErr w:type="spellStart"/>
+      <w:r>
+        <w:rPr>
+          <w:rFonts w:asciiTheme="minorHAnsi" w:eastAsia="Times New Roman" w:hAnsiTheme="minorHAnsi" w:cstheme="minorHAnsi"/>
+          <w:color w:val="000000"/>
+          <w:sz w:val="22"/>
+          <w:szCs w:val="22"/>
+          <w:lang w:val="es-ES" w:eastAsia="ca-ES"/>
+        </w:rPr>
+        <w:t>Institute</w:t>
+      </w:r>
+      <w:proofErr w:type="spellEnd"/>
+      <w:r>
+        <w:rPr>
+          <w:rFonts w:asciiTheme="minorHAnsi" w:eastAsia="Times New Roman" w:hAnsiTheme="minorHAnsi" w:cstheme="minorHAnsi"/>
+          <w:color w:val="000000"/>
+          <w:sz w:val="22"/>
+          <w:szCs w:val="22"/>
+          <w:lang w:val="es-ES" w:eastAsia="ca-ES"/>
+        </w:rPr>
+        <w:t>, IMIB (Univ. Oviedo-CSIC-</w:t>
+      </w:r>
+      <w:proofErr w:type="spellStart"/>
+      <w:r>
+        <w:rPr>
+          <w:rFonts w:asciiTheme="minorHAnsi" w:eastAsia="Times New Roman" w:hAnsiTheme="minorHAnsi" w:cstheme="minorHAnsi"/>
+          <w:color w:val="000000"/>
+          <w:sz w:val="22"/>
+          <w:szCs w:val="22"/>
+          <w:lang w:val="es-ES" w:eastAsia="ca-ES"/>
+        </w:rPr>
+        <w:t>Princ</w:t>
+      </w:r>
+      <w:proofErr w:type="spellEnd"/>
+      <w:r>
+        <w:rPr>
+          <w:rFonts w:asciiTheme="minorHAnsi" w:eastAsia="Times New Roman" w:hAnsiTheme="minorHAnsi" w:cstheme="minorHAnsi"/>
+          <w:color w:val="000000"/>
+          <w:sz w:val="22"/>
+          <w:szCs w:val="22"/>
+          <w:lang w:val="es-ES" w:eastAsia="ca-ES"/>
+        </w:rPr>
+        <w:t xml:space="preserve">. Asturias), 33600 Mieres, </w:t>
+      </w:r>
+      <w:proofErr w:type="spellStart"/>
+      <w:r>
+        <w:rPr>
+          <w:rFonts w:asciiTheme="minorHAnsi" w:eastAsia="Times New Roman" w:hAnsiTheme="minorHAnsi" w:cstheme="minorHAnsi"/>
+          <w:color w:val="000000"/>
+          <w:sz w:val="22"/>
+          <w:szCs w:val="22"/>
+          <w:lang w:val="es-ES" w:eastAsia="ca-ES"/>
+        </w:rPr>
+        <w:t>Spain</w:t>
+      </w:r>
+      <w:proofErr w:type="spellEnd"/>
+      <w:r>
+        <w:rPr>
+          <w:rFonts w:asciiTheme="minorHAnsi" w:eastAsia="Times New Roman" w:hAnsiTheme="minorHAnsi" w:cstheme="minorHAnsi"/>
+          <w:color w:val="000000"/>
+          <w:sz w:val="22"/>
+          <w:szCs w:val="22"/>
+          <w:lang w:val="es-ES" w:eastAsia="ca-ES"/>
+        </w:rPr>
+        <w:t xml:space="preserve">. </w:t>
       </w:r>
       <w:r>
         <w:rPr>
@@ -233,6 +441,7 @@
         </w:rPr>
         <w:t xml:space="preserve">. </w:t>
       </w:r>
+      <w:proofErr w:type="spellStart"/>
       <w:r>
         <w:rPr>
           <w:rFonts w:asciiTheme="minorHAnsi" w:eastAsia="Times New Roman" w:hAnsiTheme="minorHAnsi" w:cstheme="minorHAnsi"/>
@@ -241,8 +450,9 @@
           <w:szCs w:val="22"/>
           <w:lang w:val="es-ES" w:eastAsia="ca-ES"/>
         </w:rPr>
-        <w:t xml:space="preserve">Biodiversity Research Institute, IMIB (Univ. Oviedo-CSIC-Princ. </w:t>
-      </w:r>
+        <w:t>Biodiversity</w:t>
+      </w:r>
+      <w:proofErr w:type="spellEnd"/>
       <w:r>
         <w:rPr>
           <w:rFonts w:asciiTheme="minorHAnsi" w:eastAsia="Times New Roman" w:hAnsiTheme="minorHAnsi" w:cstheme="minorHAnsi"/>
@@ -251,7 +461,105 @@
           <w:szCs w:val="22"/>
           <w:lang w:val="es-ES" w:eastAsia="ca-ES"/>
         </w:rPr>
-        <w:t xml:space="preserve">Asturias), 33600 Mieres, Spain. </w:t>
+        <w:t xml:space="preserve"> </w:t>
+      </w:r>
+      <w:proofErr w:type="spellStart"/>
+      <w:r>
+        <w:rPr>
+          <w:rFonts w:asciiTheme="minorHAnsi" w:eastAsia="Times New Roman" w:hAnsiTheme="minorHAnsi" w:cstheme="minorHAnsi"/>
+          <w:color w:val="000000"/>
+          <w:sz w:val="22"/>
+          <w:szCs w:val="22"/>
+          <w:lang w:val="es-ES" w:eastAsia="ca-ES"/>
+        </w:rPr>
+        <w:t>Research</w:t>
+      </w:r>
+      <w:proofErr w:type="spellEnd"/>
+      <w:r>
+        <w:rPr>
+          <w:rFonts w:asciiTheme="minorHAnsi" w:eastAsia="Times New Roman" w:hAnsiTheme="minorHAnsi" w:cstheme="minorHAnsi"/>
+          <w:color w:val="000000"/>
+          <w:sz w:val="22"/>
+          <w:szCs w:val="22"/>
+          <w:lang w:val="es-ES" w:eastAsia="ca-ES"/>
+        </w:rPr>
+        <w:t xml:space="preserve"> </w:t>
+      </w:r>
+      <w:proofErr w:type="spellStart"/>
+      <w:r>
+        <w:rPr>
+          <w:rFonts w:asciiTheme="minorHAnsi" w:eastAsia="Times New Roman" w:hAnsiTheme="minorHAnsi" w:cstheme="minorHAnsi"/>
+          <w:color w:val="000000"/>
+          <w:sz w:val="22"/>
+          <w:szCs w:val="22"/>
+          <w:lang w:val="es-ES" w:eastAsia="ca-ES"/>
+        </w:rPr>
+        <w:t>Institute</w:t>
+      </w:r>
+      <w:proofErr w:type="spellEnd"/>
+      <w:r>
+        <w:rPr>
+          <w:rFonts w:asciiTheme="minorHAnsi" w:eastAsia="Times New Roman" w:hAnsiTheme="minorHAnsi" w:cstheme="minorHAnsi"/>
+          <w:color w:val="000000"/>
+          <w:sz w:val="22"/>
+          <w:szCs w:val="22"/>
+          <w:lang w:val="es-ES" w:eastAsia="ca-ES"/>
+        </w:rPr>
+        <w:t>, IMIB (Univ. Oviedo-CSIC-</w:t>
+      </w:r>
+      <w:proofErr w:type="spellStart"/>
+      <w:r>
+        <w:rPr>
+          <w:rFonts w:asciiTheme="minorHAnsi" w:eastAsia="Times New Roman" w:hAnsiTheme="minorHAnsi" w:cstheme="minorHAnsi"/>
+          <w:color w:val="000000"/>
+          <w:sz w:val="22"/>
+          <w:szCs w:val="22"/>
+          <w:lang w:val="es-ES" w:eastAsia="ca-ES"/>
+        </w:rPr>
+        <w:t>Princ</w:t>
+      </w:r>
+      <w:proofErr w:type="spellEnd"/>
+      <w:r>
+        <w:rPr>
+          <w:rFonts w:asciiTheme="minorHAnsi" w:eastAsia="Times New Roman" w:hAnsiTheme="minorHAnsi" w:cstheme="minorHAnsi"/>
+          <w:color w:val="000000"/>
+          <w:sz w:val="22"/>
+          <w:szCs w:val="22"/>
+          <w:lang w:val="es-ES" w:eastAsia="ca-ES"/>
+        </w:rPr>
+        <w:t xml:space="preserve">. </w:t>
+      </w:r>
+      <w:r>
+        <w:rPr>
+          <w:rFonts w:asciiTheme="minorHAnsi" w:eastAsia="Times New Roman" w:hAnsiTheme="minorHAnsi" w:cstheme="minorHAnsi"/>
+          <w:color w:val="000000"/>
+          <w:sz w:val="22"/>
+          <w:szCs w:val="22"/>
+          <w:lang w:val="es-ES" w:eastAsia="ca-ES"/>
+        </w:rPr>
+        <w:t xml:space="preserve">Asturias), 33600 Mieres, </w:t>
+      </w:r>
+      <w:proofErr w:type="spellStart"/>
+      <w:r>
+        <w:rPr>
+          <w:rFonts w:asciiTheme="minorHAnsi" w:eastAsia="Times New Roman" w:hAnsiTheme="minorHAnsi" w:cstheme="minorHAnsi"/>
+          <w:color w:val="000000"/>
+          <w:sz w:val="22"/>
+          <w:szCs w:val="22"/>
+          <w:lang w:val="es-ES" w:eastAsia="ca-ES"/>
+        </w:rPr>
+        <w:t>Spain</w:t>
+      </w:r>
+      <w:proofErr w:type="spellEnd"/>
+      <w:r>
+        <w:rPr>
+          <w:rFonts w:asciiTheme="minorHAnsi" w:eastAsia="Times New Roman" w:hAnsiTheme="minorHAnsi" w:cstheme="minorHAnsi"/>
+          <w:color w:val="000000"/>
+          <w:sz w:val="22"/>
+          <w:szCs w:val="22"/>
+          <w:lang w:val="es-ES" w:eastAsia="ca-ES"/>
+        </w:rPr>
+        <w:t xml:space="preserve">. </w:t>
       </w:r>
     </w:p>
     <w:p>
@@ -261,14 +569,34 @@
           <w:lang w:val="es-ES" w:eastAsia="ca-ES"/>
         </w:rPr>
       </w:pPr>
+      <w:proofErr w:type="spellStart"/>
       <w:r>
         <w:rPr>
           <w:b/>
           <w:bCs/>
           <w:lang w:val="es-ES" w:eastAsia="ca-ES"/>
         </w:rPr>
-        <w:t>Correspondence author</w:t>
-      </w:r>
+        <w:t>Correspondence</w:t>
+      </w:r>
+      <w:proofErr w:type="spellEnd"/>
+      <w:r>
+        <w:rPr>
+          <w:b/>
+          <w:bCs/>
+          <w:lang w:val="es-ES" w:eastAsia="ca-ES"/>
+        </w:rPr>
+        <w:t xml:space="preserve"> </w:t>
+      </w:r>
+      <w:proofErr w:type="spellStart"/>
+      <w:r>
+        <w:rPr>
+          <w:b/>
+          <w:bCs/>
+          <w:lang w:val="es-ES" w:eastAsia="ca-ES"/>
+        </w:rPr>
+        <w:t>author</w:t>
+      </w:r>
+      <w:proofErr w:type="spellEnd"/>
       <w:r>
         <w:rPr>
           <w:lang w:val="es-ES" w:eastAsia="ca-ES"/>
@@ -326,6 +654,7 @@
           <w:lang w:val="es-ES" w:eastAsia="ca-ES"/>
         </w:rPr>
       </w:pPr>
+      <w:proofErr w:type="spellStart"/>
       <w:r>
         <w:rPr>
           <w:rFonts w:eastAsia="Times New Roman" w:cstheme="minorHAnsi"/>
@@ -348,6 +677,7 @@
         </w:rPr>
         <w:t>s</w:t>
       </w:r>
+      <w:proofErr w:type="spellEnd"/>
     </w:p>
     <w:p>
       <w:pPr>
@@ -473,6 +803,7 @@
           <w:lang w:eastAsia="ca-ES"/>
         </w:rPr>
       </w:pPr>
+      <w:proofErr w:type="gramStart"/>
       <w:r>
         <w:rPr>
           <w:rFonts w:eastAsia="Times New Roman" w:cstheme="minorHAnsi"/>
@@ -483,6 +814,7 @@
         </w:rPr>
         <w:t>Word  counts</w:t>
       </w:r>
+      <w:proofErr w:type="gramEnd"/>
     </w:p>
     <w:p>
       <w:pPr>
@@ -744,7 +1076,43 @@
           <w:color w:val="000000"/>
           <w:lang w:eastAsia="ca-ES"/>
         </w:rPr>
-        <w:t>Number of figures (indicate which figures in color): 6 (all in color)</w:t>
+        <w:t xml:space="preserve">Number of figures (indicate which figures in </w:t>
+      </w:r>
+      <w:proofErr w:type="spellStart"/>
+      <w:r>
+        <w:rPr>
+          <w:rFonts w:eastAsia="Times New Roman" w:cstheme="minorHAnsi"/>
+          <w:color w:val="000000"/>
+          <w:lang w:eastAsia="ca-ES"/>
+        </w:rPr>
+        <w:t>color</w:t>
+      </w:r>
+      <w:proofErr w:type="spellEnd"/>
+      <w:r>
+        <w:rPr>
+          <w:rFonts w:eastAsia="Times New Roman" w:cstheme="minorHAnsi"/>
+          <w:color w:val="000000"/>
+          <w:lang w:eastAsia="ca-ES"/>
+        </w:rPr>
+        <w:t xml:space="preserve">): 6 (all in </w:t>
+      </w:r>
+      <w:proofErr w:type="spellStart"/>
+      <w:r>
+        <w:rPr>
+          <w:rFonts w:eastAsia="Times New Roman" w:cstheme="minorHAnsi"/>
+          <w:color w:val="000000"/>
+          <w:lang w:eastAsia="ca-ES"/>
+        </w:rPr>
+        <w:t>color</w:t>
+      </w:r>
+      <w:proofErr w:type="spellEnd"/>
+      <w:r>
+        <w:rPr>
+          <w:rFonts w:eastAsia="Times New Roman" w:cstheme="minorHAnsi"/>
+          <w:color w:val="000000"/>
+          <w:lang w:eastAsia="ca-ES"/>
+        </w:rPr>
+        <w:t>)</w:t>
       </w:r>
     </w:p>
     <w:p>
@@ -1488,6 +1856,7 @@
           <w:lang w:eastAsia="ca-ES"/>
         </w:rPr>
       </w:pPr>
+      <w:commentRangeStart w:id="0"/>
       <w:r>
         <w:rPr>
           <w:rFonts w:eastAsia="Times New Roman" w:cstheme="minorHAnsi"/>
@@ -1496,6 +1865,14 @@
         </w:rPr>
         <w:t xml:space="preserve">The laboratory experiments were validated by germination phenology recorded in field sowing experiments. </w:t>
       </w:r>
+      <w:commentRangeEnd w:id="0"/>
+      <w:r>
+        <w:rPr>
+          <w:rStyle w:val="Refdecomentario"/>
+          <w:rFonts w:ascii="Calibri" w:eastAsia="Calibri" w:hAnsi="Calibri" w:cs="Calibri"/>
+        </w:rPr>
+        <w:commentReference w:id="0"/>
+      </w:r>
       <w:r>
         <w:rPr>
           <w:rFonts w:eastAsia="Times New Roman" w:cstheme="minorHAnsi"/>
@@ -1584,6 +1961,7 @@
         </w:rPr>
         <w:t xml:space="preserve"> resulting in lower dormancy and higher autumn germination in the Mediterranean than in the temperate system, </w:t>
       </w:r>
+      <w:commentRangeStart w:id="1"/>
       <w:r>
         <w:rPr>
           <w:rFonts w:eastAsia="Times New Roman" w:cstheme="minorHAnsi"/>
@@ -1678,7 +2056,23 @@
           <w:color w:val="000000" w:themeColor="text1"/>
           <w:lang w:eastAsia="ca-ES"/>
         </w:rPr>
-        <w:t xml:space="preserve">microclimatic scenarios. </w:t>
+        <w:t>microclimatic scenarios</w:t>
+      </w:r>
+      <w:commentRangeEnd w:id="1"/>
+      <w:r>
+        <w:rPr>
+          <w:rStyle w:val="Refdecomentario"/>
+          <w:rFonts w:ascii="Calibri" w:eastAsia="Calibri" w:hAnsi="Calibri" w:cs="Calibri"/>
+        </w:rPr>
+        <w:commentReference w:id="1"/>
+      </w:r>
+      <w:r>
+        <w:rPr>
+          <w:rFonts w:eastAsia="Times New Roman" w:cstheme="minorHAnsi"/>
+          <w:color w:val="000000" w:themeColor="text1"/>
+          <w:lang w:eastAsia="ca-ES"/>
+        </w:rPr>
+        <w:t xml:space="preserve">. </w:t>
       </w:r>
     </w:p>
     <w:p>
@@ -1901,8 +2295,8 @@
         </w:rPr>
         <w:t>60</w:t>
       </w:r>
-      <w:commentRangeStart w:id="0"/>
-      <w:commentRangeStart w:id="1"/>
+      <w:commentRangeStart w:id="2"/>
+      <w:commentRangeStart w:id="3"/>
       <w:r>
         <w:rPr>
           <w:rFonts w:eastAsia="Times New Roman" w:cstheme="minorHAnsi"/>
@@ -1924,21 +2318,21 @@
         </w:rPr>
         <w:t xml:space="preserve"> </w:t>
       </w:r>
-      <w:commentRangeEnd w:id="0"/>
+      <w:commentRangeEnd w:id="2"/>
       <w:r>
         <w:rPr>
           <w:rStyle w:val="Refdecomentario"/>
           <w:rFonts w:ascii="Calibri" w:eastAsia="Calibri" w:hAnsi="Calibri" w:cs="Calibri"/>
         </w:rPr>
-        <w:commentReference w:id="0"/>
-      </w:r>
-      <w:commentRangeEnd w:id="1"/>
+        <w:commentReference w:id="2"/>
+      </w:r>
+      <w:commentRangeEnd w:id="3"/>
       <w:r>
         <w:rPr>
           <w:rStyle w:val="Refdecomentario"/>
           <w:rFonts w:ascii="Calibri" w:eastAsia="Calibri" w:hAnsi="Calibri" w:cs="Calibri"/>
         </w:rPr>
-        <w:commentReference w:id="1"/>
+        <w:commentReference w:id="3"/>
       </w:r>
       <w:r>
         <w:rPr>
@@ -2230,7 +2624,28 @@
         <w:rPr>
           <w:rFonts w:cstheme="minorHAnsi"/>
         </w:rPr>
-        <w:t xml:space="preserve">have strong fitness implications for </w:t>
+        <w:t xml:space="preserve">have strong </w:t>
+      </w:r>
+      <w:commentRangeStart w:id="4"/>
+      <w:r>
+        <w:rPr>
+          <w:rFonts w:cstheme="minorHAnsi"/>
+        </w:rPr>
+        <w:t xml:space="preserve">fitness </w:t>
+      </w:r>
+      <w:commentRangeEnd w:id="4"/>
+      <w:r>
+        <w:rPr>
+          <w:rStyle w:val="Refdecomentario"/>
+          <w:rFonts w:ascii="Calibri" w:eastAsia="Calibri" w:hAnsi="Calibri" w:cs="Calibri"/>
+        </w:rPr>
+        <w:commentReference w:id="4"/>
+      </w:r>
+      <w:r>
+        <w:rPr>
+          <w:rFonts w:cstheme="minorHAnsi"/>
+        </w:rPr>
+        <w:t xml:space="preserve">implications for </w:t>
       </w:r>
       <w:r>
         <w:rPr>
@@ -2244,6 +2659,7 @@
         </w:rPr>
         <w:t xml:space="preserve"> </w:t>
       </w:r>
+      <w:commentRangeStart w:id="5"/>
       <w:r>
         <w:rPr>
           <w:rFonts w:cstheme="minorHAnsi"/>
@@ -2254,7 +2670,21 @@
         <w:rPr>
           <w:rFonts w:cstheme="minorHAnsi"/>
         </w:rPr>
-        <w:t xml:space="preserve"> and survival </w:t>
+        <w:t xml:space="preserve"> </w:t>
+      </w:r>
+      <w:commentRangeEnd w:id="5"/>
+      <w:r>
+        <w:rPr>
+          <w:rStyle w:val="Refdecomentario"/>
+          <w:rFonts w:ascii="Calibri" w:eastAsia="Calibri" w:hAnsi="Calibri" w:cs="Calibri"/>
+        </w:rPr>
+        <w:commentReference w:id="5"/>
+      </w:r>
+      <w:r>
+        <w:rPr>
+          <w:rFonts w:cstheme="minorHAnsi"/>
+        </w:rPr>
+        <w:t xml:space="preserve">and survival </w:t>
       </w:r>
       <w:r>
         <w:rPr>
@@ -3041,13 +3471,15 @@
         </w:rPr>
         <w:t>spread</w:t>
       </w:r>
-      <w:r>
-        <w:rPr>
-          <w:rFonts w:cstheme="minorHAnsi"/>
-          <w:bCs/>
-        </w:rPr>
-        <w:t>s</w:t>
-      </w:r>
+      <w:del w:id="6" w:author="EDUARDO FERNANDEZ PASCUAL" w:date="2024-03-21T17:14:00Z">
+        <w:r>
+          <w:rPr>
+            <w:rFonts w:cstheme="minorHAnsi"/>
+            <w:bCs/>
+          </w:rPr>
+          <w:delText>s</w:delText>
+        </w:r>
+      </w:del>
       <w:r>
         <w:rPr>
           <w:rFonts w:cstheme="minorHAnsi"/>
@@ -3328,6 +3760,7 @@
         </w:rPr>
         <w:t xml:space="preserve">regulation of germination phenology </w:t>
       </w:r>
+      <w:commentRangeStart w:id="7"/>
       <w:r>
         <w:rPr>
           <w:rFonts w:cstheme="minorHAnsi"/>
@@ -3348,6 +3781,14 @@
           <w:bCs/>
         </w:rPr>
         <w:t>in natural ecosystems</w:t>
+      </w:r>
+      <w:commentRangeEnd w:id="7"/>
+      <w:r>
+        <w:rPr>
+          <w:rStyle w:val="Refdecomentario"/>
+          <w:rFonts w:ascii="Calibri" w:eastAsia="Calibri" w:hAnsi="Calibri" w:cs="Calibri"/>
+        </w:rPr>
+        <w:commentReference w:id="7"/>
       </w:r>
       <w:r>
         <w:rPr>
@@ -4132,6 +4573,14 @@
         </w:rPr>
         <w:t>climate</w:t>
       </w:r>
+      <w:ins w:id="8" w:author="EDUARDO FERNANDEZ PASCUAL" w:date="2024-03-21T17:16:00Z">
+        <w:r>
+          <w:rPr>
+            <w:rFonts w:cstheme="minorHAnsi"/>
+          </w:rPr>
+          <w:t>s</w:t>
+        </w:r>
+      </w:ins>
       <w:r>
         <w:rPr>
           <w:rFonts w:cstheme="minorHAnsi"/>
@@ -4269,13 +4718,45 @@
           <w:rFonts w:cstheme="minorHAnsi"/>
           <w:lang w:val="en-US"/>
         </w:rPr>
-        <w:t xml:space="preserve">alpine species due to their dormancy-alleviating properties and this process it is assumed to happen only under snow accumulation which additionally provides an important thermal insulation and freeze-thaw events </w:t>
-      </w:r>
+        <w:t xml:space="preserve">alpine species due to their dormancy-alleviating properties and this process it is assumed to happen only under snow accumulation which additionally provides an important thermal insulation </w:t>
+      </w:r>
+      <w:del w:id="9" w:author="EDUARDO FERNANDEZ PASCUAL" w:date="2024-03-21T17:16:00Z">
+        <w:r>
+          <w:rPr>
+            <w:rFonts w:cstheme="minorHAnsi"/>
+            <w:lang w:val="en-US"/>
+          </w:rPr>
+          <w:delText xml:space="preserve">and </w:delText>
+        </w:r>
+      </w:del>
+      <w:ins w:id="10" w:author="EDUARDO FERNANDEZ PASCUAL" w:date="2024-03-21T17:16:00Z">
+        <w:r>
+          <w:rPr>
+            <w:rFonts w:cstheme="minorHAnsi"/>
+            <w:lang w:val="en-US"/>
+          </w:rPr>
+          <w:t>from</w:t>
+        </w:r>
+        <w:r>
+          <w:rPr>
+            <w:rFonts w:cstheme="minorHAnsi"/>
+            <w:lang w:val="en-US"/>
+          </w:rPr>
+          <w:t xml:space="preserve"> </w:t>
+        </w:r>
+      </w:ins>
       <w:r>
         <w:rPr>
           <w:rFonts w:cstheme="minorHAnsi"/>
           <w:lang w:val="en-US"/>
         </w:rPr>
+        <w:t xml:space="preserve">freeze-thaw events </w:t>
+      </w:r>
+      <w:r>
+        <w:rPr>
+          <w:rFonts w:cstheme="minorHAnsi"/>
+          <w:lang w:val="en-US"/>
+        </w:rPr>
         <w:fldChar w:fldCharType="begin" w:fldLock="1"/>
       </w:r>
       <w:r>
@@ -4407,13 +4888,52 @@
           <w:rFonts w:cstheme="minorHAnsi"/>
           <w:lang w:val="en-US"/>
         </w:rPr>
-        <w:t xml:space="preserve">he development of freezing tolerance have a potential fitness cost for species </w:t>
-      </w:r>
+        <w:t xml:space="preserve">he development of freezing tolerance </w:t>
+      </w:r>
+      <w:del w:id="11" w:author="EDUARDO FERNANDEZ PASCUAL" w:date="2024-03-21T17:16:00Z">
+        <w:r>
+          <w:rPr>
+            <w:rFonts w:cstheme="minorHAnsi"/>
+            <w:lang w:val="en-US"/>
+          </w:rPr>
+          <w:delText xml:space="preserve">have </w:delText>
+        </w:r>
+      </w:del>
+      <w:ins w:id="12" w:author="EDUARDO FERNANDEZ PASCUAL" w:date="2024-03-21T17:16:00Z">
+        <w:r>
+          <w:rPr>
+            <w:rFonts w:cstheme="minorHAnsi"/>
+            <w:lang w:val="en-US"/>
+          </w:rPr>
+          <w:t>ha</w:t>
+        </w:r>
+        <w:r>
+          <w:rPr>
+            <w:rFonts w:cstheme="minorHAnsi"/>
+            <w:lang w:val="en-US"/>
+          </w:rPr>
+          <w:t>s</w:t>
+        </w:r>
+        <w:r>
+          <w:rPr>
+            <w:rFonts w:cstheme="minorHAnsi"/>
+            <w:lang w:val="en-US"/>
+          </w:rPr>
+          <w:t xml:space="preserve"> </w:t>
+        </w:r>
+      </w:ins>
       <w:r>
         <w:rPr>
           <w:rFonts w:cstheme="minorHAnsi"/>
           <w:lang w:val="en-US"/>
         </w:rPr>
+        <w:t xml:space="preserve">a potential fitness cost for species </w:t>
+      </w:r>
+      <w:r>
+        <w:rPr>
+          <w:rFonts w:cstheme="minorHAnsi"/>
+          <w:lang w:val="en-US"/>
+        </w:rPr>
         <w:fldChar w:fldCharType="begin" w:fldLock="1"/>
       </w:r>
       <w:r>
@@ -4476,7 +4996,21 @@
         <w:rPr>
           <w:rFonts w:cstheme="minorHAnsi"/>
         </w:rPr>
-        <w:t xml:space="preserve">n addition, a </w:t>
+        <w:t>n addition</w:t>
+      </w:r>
+      <w:ins w:id="13" w:author="EDUARDO FERNANDEZ PASCUAL" w:date="2024-03-21T17:17:00Z">
+        <w:r>
+          <w:rPr>
+            <w:rFonts w:cstheme="minorHAnsi"/>
+          </w:rPr>
+          <w:t xml:space="preserve"> to the global alpine syndrome</w:t>
+        </w:r>
+      </w:ins>
+      <w:r>
+        <w:rPr>
+          <w:rFonts w:cstheme="minorHAnsi"/>
+        </w:rPr>
+        <w:t xml:space="preserve">, a </w:t>
       </w:r>
       <w:r>
         <w:rPr>
@@ -4596,7 +5130,32 @@
           <w:color w:val="000000"/>
           <w:lang w:eastAsia="ca-ES"/>
         </w:rPr>
-        <w:t>prefer higher temperatures</w:t>
+        <w:t xml:space="preserve">prefer </w:t>
+      </w:r>
+      <w:commentRangeStart w:id="14"/>
+      <w:r>
+        <w:rPr>
+          <w:rFonts w:eastAsia="Times New Roman" w:cstheme="minorHAnsi"/>
+          <w:color w:val="000000"/>
+          <w:lang w:eastAsia="ca-ES"/>
+        </w:rPr>
+        <w:t xml:space="preserve">higher </w:t>
+      </w:r>
+      <w:commentRangeEnd w:id="14"/>
+      <w:r>
+        <w:rPr>
+          <w:rStyle w:val="Refdecomentario"/>
+          <w:rFonts w:ascii="Calibri" w:eastAsia="Calibri" w:hAnsi="Calibri" w:cs="Calibri"/>
+        </w:rPr>
+        <w:commentReference w:id="14"/>
+      </w:r>
+      <w:r>
+        <w:rPr>
+          <w:rFonts w:eastAsia="Times New Roman" w:cstheme="minorHAnsi"/>
+          <w:color w:val="000000"/>
+          <w:lang w:eastAsia="ca-ES"/>
+        </w:rPr>
+        <w:t>temperatures</w:t>
       </w:r>
       <w:r>
         <w:rPr>
@@ -4713,11 +5272,26 @@
         </w:rPr>
         <w:t xml:space="preserve"> dramatically within the same </w:t>
       </w:r>
-      <w:r>
-        <w:rPr>
-          <w:rFonts w:cstheme="minorHAnsi"/>
-        </w:rPr>
-        <w:t>region, as a response to local elevation gradients</w:t>
+      <w:commentRangeStart w:id="15"/>
+      <w:r>
+        <w:rPr>
+          <w:rFonts w:cstheme="minorHAnsi"/>
+        </w:rPr>
+        <w:t>region</w:t>
+      </w:r>
+      <w:commentRangeEnd w:id="15"/>
+      <w:r>
+        <w:rPr>
+          <w:rStyle w:val="Refdecomentario"/>
+          <w:rFonts w:ascii="Calibri" w:eastAsia="Calibri" w:hAnsi="Calibri" w:cs="Calibri"/>
+        </w:rPr>
+        <w:commentReference w:id="15"/>
+      </w:r>
+      <w:r>
+        <w:rPr>
+          <w:rFonts w:cstheme="minorHAnsi"/>
+        </w:rPr>
+        <w:t>, as a response to local elevation gradients</w:t>
       </w:r>
       <w:r>
         <w:rPr>
@@ -5746,7 +6320,25 @@
           <w:color w:val="000000"/>
           <w:lang w:eastAsia="ca-ES"/>
         </w:rPr>
-        <w:t>e.g., ecological or evolutionary history</w:t>
+        <w:t xml:space="preserve">e.g., </w:t>
+      </w:r>
+      <w:proofErr w:type="gramStart"/>
+      <w:r>
+        <w:rPr>
+          <w:rFonts w:eastAsia="Times New Roman" w:cstheme="minorHAnsi"/>
+          <w:color w:val="000000"/>
+          <w:lang w:eastAsia="ca-ES"/>
+        </w:rPr>
+        <w:t>ecological</w:t>
+      </w:r>
+      <w:proofErr w:type="gramEnd"/>
+      <w:r>
+        <w:rPr>
+          <w:rFonts w:eastAsia="Times New Roman" w:cstheme="minorHAnsi"/>
+          <w:color w:val="000000"/>
+          <w:lang w:eastAsia="ca-ES"/>
+        </w:rPr>
+        <w:t xml:space="preserve"> or evolutionary history</w:t>
       </w:r>
       <w:r>
         <w:rPr>
@@ -5786,15 +6378,33 @@
           <w:color w:val="000000"/>
           <w:lang w:eastAsia="ca-ES"/>
         </w:rPr>
-        <w:t xml:space="preserve"> limited by the </w:t>
-      </w:r>
-      <w:r>
-        <w:rPr>
-          <w:rFonts w:eastAsia="Times New Roman" w:cstheme="minorHAnsi"/>
-          <w:color w:val="000000"/>
-          <w:lang w:eastAsia="ca-ES"/>
-        </w:rPr>
-        <w:t>use of fixed temperature conditions</w:t>
+        <w:t xml:space="preserve"> limited </w:t>
+      </w:r>
+      <w:proofErr w:type="gramStart"/>
+      <w:r>
+        <w:rPr>
+          <w:rFonts w:eastAsia="Times New Roman" w:cstheme="minorHAnsi"/>
+          <w:color w:val="000000"/>
+          <w:lang w:eastAsia="ca-ES"/>
+        </w:rPr>
+        <w:t xml:space="preserve">by the </w:t>
+      </w:r>
+      <w:r>
+        <w:rPr>
+          <w:rFonts w:eastAsia="Times New Roman" w:cstheme="minorHAnsi"/>
+          <w:color w:val="000000"/>
+          <w:lang w:eastAsia="ca-ES"/>
+        </w:rPr>
+        <w:t>use of</w:t>
+      </w:r>
+      <w:proofErr w:type="gramEnd"/>
+      <w:r>
+        <w:rPr>
+          <w:rFonts w:eastAsia="Times New Roman" w:cstheme="minorHAnsi"/>
+          <w:color w:val="000000"/>
+          <w:lang w:eastAsia="ca-ES"/>
+        </w:rPr>
+        <w:t xml:space="preserve"> fixed temperature conditions</w:t>
       </w:r>
       <w:r>
         <w:rPr>
@@ -6148,7 +6758,16 @@
           <w:color w:val="000000"/>
           <w:lang w:eastAsia="ca-ES"/>
         </w:rPr>
-        <w:t>cycles in phenological</w:t>
+        <w:t xml:space="preserve">cycles in </w:t>
+      </w:r>
+      <w:proofErr w:type="spellStart"/>
+      <w:r>
+        <w:rPr>
+          <w:rFonts w:eastAsia="Times New Roman" w:cstheme="minorHAnsi"/>
+          <w:color w:val="000000"/>
+          <w:lang w:eastAsia="ca-ES"/>
+        </w:rPr>
+        <w:t>phenological</w:t>
       </w:r>
       <w:r>
         <w:rPr>
@@ -6158,6 +6777,7 @@
         </w:rPr>
         <w:t>ly</w:t>
       </w:r>
+      <w:proofErr w:type="spellEnd"/>
       <w:r>
         <w:rPr>
           <w:rFonts w:eastAsia="Times New Roman" w:cstheme="minorHAnsi"/>
@@ -6241,7 +6861,25 @@
           <w:color w:val="000000"/>
           <w:lang w:eastAsia="ca-ES"/>
         </w:rPr>
-        <w:t xml:space="preserve"> affect germination phenology</w:t>
+        <w:t xml:space="preserve"> affect</w:t>
+      </w:r>
+      <w:ins w:id="16" w:author="EDUARDO FERNANDEZ PASCUAL" w:date="2024-03-21T17:19:00Z">
+        <w:r>
+          <w:rPr>
+            <w:rFonts w:eastAsia="Times New Roman" w:cstheme="minorHAnsi"/>
+            <w:color w:val="000000"/>
+            <w:lang w:eastAsia="ca-ES"/>
+          </w:rPr>
+          <w:t>s</w:t>
+        </w:r>
+      </w:ins>
+      <w:r>
+        <w:rPr>
+          <w:rFonts w:eastAsia="Times New Roman" w:cstheme="minorHAnsi"/>
+          <w:color w:val="000000"/>
+          <w:lang w:eastAsia="ca-ES"/>
+        </w:rPr>
+        <w:t xml:space="preserve"> germination phenology</w:t>
       </w:r>
       <w:r>
         <w:rPr>
@@ -6579,6 +7217,16 @@
         </w:rPr>
         <w:t xml:space="preserve">for </w:t>
       </w:r>
+      <w:ins w:id="17" w:author="EDUARDO FERNANDEZ PASCUAL" w:date="2024-03-21T17:19:00Z">
+        <w:r>
+          <w:rPr>
+            <w:rFonts w:eastAsia="Times New Roman" w:cstheme="minorHAnsi"/>
+            <w:color w:val="000000"/>
+            <w:lang w:eastAsia="ca-ES"/>
+          </w:rPr>
+          <w:t xml:space="preserve">a </w:t>
+        </w:r>
+      </w:ins>
       <w:r>
         <w:rPr>
           <w:rFonts w:eastAsia="Times New Roman" w:cstheme="minorHAnsi"/>
@@ -6917,8 +7565,18 @@
           <w:color w:val="000000"/>
           <w:lang w:eastAsia="ca-ES"/>
         </w:rPr>
-        <w:t>, with lower total germination, later germination</w:t>
-      </w:r>
+        <w:t xml:space="preserve">, with lower total germination, later </w:t>
+      </w:r>
+      <w:proofErr w:type="gramStart"/>
+      <w:r>
+        <w:rPr>
+          <w:rFonts w:eastAsia="Times New Roman" w:cstheme="minorHAnsi"/>
+          <w:color w:val="000000"/>
+          <w:lang w:eastAsia="ca-ES"/>
+        </w:rPr>
+        <w:t>germination</w:t>
+      </w:r>
+      <w:proofErr w:type="gramEnd"/>
       <w:r>
         <w:rPr>
           <w:rFonts w:eastAsia="Times New Roman" w:cstheme="minorHAnsi"/>
@@ -7570,7 +8228,35 @@
         <w:rPr>
           <w:rFonts w:cstheme="minorHAnsi"/>
         </w:rPr>
-        <w:t xml:space="preserve"> alpine grasslands communities between 1900 and 2500 m a.s.l. in t</w:t>
+        <w:t xml:space="preserve"> alpine grassland</w:t>
+      </w:r>
+      <w:del w:id="18" w:author="EDUARDO FERNANDEZ PASCUAL" w:date="2024-03-21T17:20:00Z">
+        <w:r>
+          <w:rPr>
+            <w:rFonts w:cstheme="minorHAnsi"/>
+          </w:rPr>
+          <w:delText>s</w:delText>
+        </w:r>
+      </w:del>
+      <w:r>
+        <w:rPr>
+          <w:rFonts w:cstheme="minorHAnsi"/>
+        </w:rPr>
+        <w:t xml:space="preserve"> communities between 1900 and 2500 m </w:t>
+      </w:r>
+      <w:proofErr w:type="spellStart"/>
+      <w:r>
+        <w:rPr>
+          <w:rFonts w:cstheme="minorHAnsi"/>
+        </w:rPr>
+        <w:t>a.s.l</w:t>
+      </w:r>
+      <w:proofErr w:type="spellEnd"/>
+      <w:r>
+        <w:rPr>
+          <w:rFonts w:cstheme="minorHAnsi"/>
+        </w:rPr>
+        <w:t>. in t</w:t>
       </w:r>
       <w:r>
         <w:rPr>
@@ -7636,7 +8322,21 @@
         <w:rPr>
           <w:rFonts w:cstheme="minorHAnsi"/>
         </w:rPr>
-        <w:t xml:space="preserve">between Eurosiberian and </w:t>
+        <w:t xml:space="preserve">between </w:t>
+      </w:r>
+      <w:proofErr w:type="spellStart"/>
+      <w:r>
+        <w:rPr>
+          <w:rFonts w:cstheme="minorHAnsi"/>
+        </w:rPr>
+        <w:t>Eurosiberian</w:t>
+      </w:r>
+      <w:proofErr w:type="spellEnd"/>
+      <w:r>
+        <w:rPr>
+          <w:rFonts w:cstheme="minorHAnsi"/>
+        </w:rPr>
+        <w:t xml:space="preserve"> and </w:t>
       </w:r>
       <w:r>
         <w:rPr>
@@ -8143,6 +8843,7 @@
         </w:rPr>
         <w:t xml:space="preserve">bio 1 and </w:t>
       </w:r>
+      <w:proofErr w:type="gramStart"/>
       <w:r>
         <w:rPr>
           <w:rFonts w:cstheme="minorHAnsi"/>
@@ -8161,6 +8862,7 @@
         </w:rPr>
         <w:t>17</w:t>
       </w:r>
+      <w:proofErr w:type="gramEnd"/>
       <w:r>
         <w:rPr>
           <w:rFonts w:cstheme="minorHAnsi"/>
@@ -8602,11 +9304,27 @@
         </w:rPr>
         <w:t xml:space="preserve">are </w:t>
       </w:r>
-      <w:r>
-        <w:rPr>
-          <w:rFonts w:cstheme="minorHAnsi"/>
-        </w:rPr>
-        <w:t xml:space="preserve">moslt </w:t>
+      <w:proofErr w:type="spellStart"/>
+      <w:r>
+        <w:rPr>
+          <w:rFonts w:cstheme="minorHAnsi"/>
+        </w:rPr>
+        <w:t>moslt</w:t>
+      </w:r>
+      <w:ins w:id="19" w:author="EDUARDO FERNANDEZ PASCUAL" w:date="2024-03-21T17:21:00Z">
+        <w:r>
+          <w:rPr>
+            <w:rFonts w:cstheme="minorHAnsi"/>
+          </w:rPr>
+          <w:t>y</w:t>
+        </w:r>
+      </w:ins>
+      <w:proofErr w:type="spellEnd"/>
+      <w:r>
+        <w:rPr>
+          <w:rFonts w:cstheme="minorHAnsi"/>
+        </w:rPr>
+        <w:t xml:space="preserve"> </w:t>
       </w:r>
       <w:r>
         <w:rPr>
@@ -8666,13 +9384,23 @@
         </w:rPr>
         <w:t xml:space="preserve"> are Hemicryptophytes and Chamaephytes. Grazing impact is restricted to wild populations of Cantabrian chamois (</w:t>
       </w:r>
+      <w:proofErr w:type="spellStart"/>
       <w:r>
         <w:rPr>
           <w:rFonts w:cstheme="minorHAnsi"/>
           <w:i/>
           <w:iCs/>
         </w:rPr>
-        <w:t>Rupricapra pyrenaica parva</w:t>
+        <w:t>Rupricapra</w:t>
+      </w:r>
+      <w:proofErr w:type="spellEnd"/>
+      <w:r>
+        <w:rPr>
+          <w:rFonts w:cstheme="minorHAnsi"/>
+          <w:i/>
+          <w:iCs/>
+        </w:rPr>
+        <w:t xml:space="preserve"> pyrenaica parva</w:t>
       </w:r>
       <w:r>
         <w:rPr>
@@ -9325,7 +10053,23 @@
         </w:rPr>
       </w:pPr>
       <w:r>
-        <w:t xml:space="preserve">We used a temperature data series collected in the sites of the Temperate system (Picos de Europa National Park) from 2008 to 2019 as a reference for regional alpine microclimate. The data were collected with M-Log5W loggers, GeoPrecision, Ettlingen, Germany, accuracy +/- 0.1 ºC at 0 ºC and 0.01 ºC resolution. We selected the most contrasting </w:t>
+        <w:t xml:space="preserve">We used a temperature data series collected in the sites of the Temperate system (Picos de Europa National Park) from 2008 to 2019 as a reference for regional alpine microclimate. The data were collected with M-Log5W loggers, </w:t>
+      </w:r>
+      <w:proofErr w:type="spellStart"/>
+      <w:r>
+        <w:t>GeoPrecision</w:t>
+      </w:r>
+      <w:proofErr w:type="spellEnd"/>
+      <w:r>
+        <w:t xml:space="preserve">, </w:t>
+      </w:r>
+      <w:proofErr w:type="spellStart"/>
+      <w:r>
+        <w:t>Ettlingen</w:t>
+      </w:r>
+      <w:proofErr w:type="spellEnd"/>
+      <w:r>
+        <w:t xml:space="preserve">, Germany, accuracy +/- 0.1 ºC at 0 ºC and 0.01 ºC resolution. We selected the most contrasting </w:t>
       </w:r>
       <w:r>
         <w:t xml:space="preserve">field </w:t>
@@ -9426,16 +10170,69 @@
         <w:t xml:space="preserve"> aimed to mimic field conditions</w:t>
       </w:r>
       <w:r>
-        <w:t>. The chambers were programmed with daily temperature ramps between the Tmax and Tmin</w:t>
-      </w:r>
+        <w:t xml:space="preserve">. The chambers were programmed with daily temperature ramps between the </w:t>
+      </w:r>
+      <w:proofErr w:type="spellStart"/>
+      <w:r>
+        <w:t>Tmax</w:t>
+      </w:r>
+      <w:proofErr w:type="spellEnd"/>
+      <w:r>
+        <w:t xml:space="preserve"> and </w:t>
+      </w:r>
+      <w:proofErr w:type="spellStart"/>
+      <w:r>
+        <w:t>Tmin</w:t>
+      </w:r>
+      <w:proofErr w:type="spellEnd"/>
       <w:r>
         <w:t xml:space="preserve"> observed in the field</w:t>
       </w:r>
       <w:r>
-        <w:t xml:space="preserve">. Each incubator was configured in Aralab incubators (Aralab climatic chamber Fitoclima S600 PL, equipped with 4 led modules 11W 350mA) </w:t>
-      </w:r>
-      <w:r>
-        <w:t xml:space="preserve">using Fitolog 9000 software (version 9308, Aralab Pharmaceutical Stability software). </w:t>
+        <w:t xml:space="preserve">. Each incubator was configured in </w:t>
+      </w:r>
+      <w:proofErr w:type="spellStart"/>
+      <w:r>
+        <w:t>Aralab</w:t>
+      </w:r>
+      <w:proofErr w:type="spellEnd"/>
+      <w:r>
+        <w:t xml:space="preserve"> incubators (</w:t>
+      </w:r>
+      <w:proofErr w:type="spellStart"/>
+      <w:r>
+        <w:t>Aralab</w:t>
+      </w:r>
+      <w:proofErr w:type="spellEnd"/>
+      <w:r>
+        <w:t xml:space="preserve"> climatic chamber </w:t>
+      </w:r>
+      <w:proofErr w:type="spellStart"/>
+      <w:r>
+        <w:t>Fitoclima</w:t>
+      </w:r>
+      <w:proofErr w:type="spellEnd"/>
+      <w:r>
+        <w:t xml:space="preserve"> S600 PL, equipped with 4 led modules 11W 350mA) </w:t>
+      </w:r>
+      <w:r>
+        <w:t xml:space="preserve">using </w:t>
+      </w:r>
+      <w:proofErr w:type="spellStart"/>
+      <w:r>
+        <w:t>Fitolog</w:t>
+      </w:r>
+      <w:proofErr w:type="spellEnd"/>
+      <w:r>
+        <w:t xml:space="preserve"> 9000 software (version 9308, </w:t>
+      </w:r>
+      <w:proofErr w:type="spellStart"/>
+      <w:r>
+        <w:t>Aralab</w:t>
+      </w:r>
+      <w:proofErr w:type="spellEnd"/>
+      <w:r>
+        <w:t xml:space="preserve"> Pharmaceutical Stability software). </w:t>
       </w:r>
       <w:r>
         <w:t xml:space="preserve">The “fellfield” incubator was programmed with a snow-free </w:t>
@@ -9644,7 +10441,25 @@
           <w:color w:val="000000" w:themeColor="text1"/>
           <w:lang w:eastAsia="ca-ES"/>
         </w:rPr>
-        <w:t xml:space="preserve"> cm diameter Petri dishes (numbers were adapted for seed lots with fewer seeds available) with germination filter paper (Filtros Anoia S.A. paper for germination assays, Ref.518G085). Filter papers were kept soaked by adding </w:t>
+        <w:t xml:space="preserve"> cm diameter Petri dishes (numbers were adapted for seed lots with fewer seeds available) with germination filter paper (</w:t>
+      </w:r>
+      <w:proofErr w:type="spellStart"/>
+      <w:r>
+        <w:rPr>
+          <w:rFonts w:eastAsia="Times New Roman"/>
+          <w:color w:val="000000" w:themeColor="text1"/>
+          <w:lang w:eastAsia="ca-ES"/>
+        </w:rPr>
+        <w:t>Filtros</w:t>
+      </w:r>
+      <w:proofErr w:type="spellEnd"/>
+      <w:r>
+        <w:rPr>
+          <w:rFonts w:eastAsia="Times New Roman"/>
+          <w:color w:val="000000" w:themeColor="text1"/>
+          <w:lang w:eastAsia="ca-ES"/>
+        </w:rPr>
+        <w:t xml:space="preserve"> Anoia S.A. paper for germination assays, Ref.518G085). Filter papers were kept soaked by adding </w:t>
       </w:r>
       <w:r>
         <w:rPr>
@@ -9772,22 +10587,56 @@
           <w:color w:val="000000"/>
           <w:lang w:eastAsia="ca-ES"/>
         </w:rPr>
-        <w:t xml:space="preserve"> they were empty, infected, or seemed</w:t>
-      </w:r>
-      <w:r>
-        <w:rPr>
-          <w:rFonts w:eastAsia="Times New Roman" w:cstheme="minorHAnsi"/>
-          <w:color w:val="000000"/>
-          <w:lang w:eastAsia="ca-ES"/>
-        </w:rPr>
-        <w:t xml:space="preserve"> normal. We considered seeds</w:t>
-      </w:r>
-      <w:r>
-        <w:rPr>
-          <w:rFonts w:cstheme="minorHAnsi"/>
-          <w:color w:val="000000"/>
-        </w:rPr>
-        <w:t xml:space="preserve"> with white and firm embryos viable, i.e. potentially germinable </w:t>
+        <w:t xml:space="preserve"> they were empty, infected, or </w:t>
+      </w:r>
+      <w:del w:id="20" w:author="EDUARDO FERNANDEZ PASCUAL" w:date="2024-03-21T17:23:00Z">
+        <w:r>
+          <w:rPr>
+            <w:rFonts w:eastAsia="Times New Roman" w:cstheme="minorHAnsi"/>
+            <w:color w:val="000000"/>
+            <w:lang w:eastAsia="ca-ES"/>
+          </w:rPr>
+          <w:delText>seemed</w:delText>
+        </w:r>
+        <w:r>
+          <w:rPr>
+            <w:rFonts w:eastAsia="Times New Roman" w:cstheme="minorHAnsi"/>
+            <w:color w:val="000000"/>
+            <w:lang w:eastAsia="ca-ES"/>
+          </w:rPr>
+          <w:delText xml:space="preserve"> </w:delText>
+        </w:r>
+      </w:del>
+      <w:r>
+        <w:rPr>
+          <w:rFonts w:eastAsia="Times New Roman" w:cstheme="minorHAnsi"/>
+          <w:color w:val="000000"/>
+          <w:lang w:eastAsia="ca-ES"/>
+        </w:rPr>
+        <w:t>normal. We considered seeds</w:t>
+      </w:r>
+      <w:r>
+        <w:rPr>
+          <w:rFonts w:cstheme="minorHAnsi"/>
+          <w:color w:val="000000"/>
+        </w:rPr>
+        <w:t xml:space="preserve"> with white and firm embryos viable, i.e. potentially </w:t>
+      </w:r>
+      <w:proofErr w:type="spellStart"/>
+      <w:r>
+        <w:rPr>
+          <w:rFonts w:cstheme="minorHAnsi"/>
+          <w:color w:val="000000"/>
+        </w:rPr>
+        <w:t>germinable</w:t>
+      </w:r>
+      <w:proofErr w:type="spellEnd"/>
+      <w:r>
+        <w:rPr>
+          <w:rFonts w:cstheme="minorHAnsi"/>
+          <w:color w:val="000000"/>
+        </w:rPr>
+        <w:t xml:space="preserve"> </w:t>
       </w:r>
       <w:r>
         <w:rPr>
@@ -11664,11 +12513,33 @@
         </w:rPr>
         <w:t>in the field. For each study system, we selected six species which are relatively dominant in the communities and represent different taxonomic families. The seeds were sown in two sampling sites for each study system, selecting local microclimatic conditions representing snowbed and fellfield conditions within each site. To do this, we used temperature data from an additional sampling of 20 data loggers (</w:t>
       </w:r>
+      <w:proofErr w:type="spellStart"/>
       <w:r>
         <w:rPr>
           <w:rFonts w:eastAsiaTheme="majorEastAsia"/>
         </w:rPr>
-        <w:t>Thermochron, iButton, Newbury, UK; accuracy: +/- 0.5 ºC from -10 ºC to +65 ºC, resolution: 0.5 ºC, records every 4 hours</w:t>
+        <w:t>Thermochron</w:t>
+      </w:r>
+      <w:proofErr w:type="spellEnd"/>
+      <w:r>
+        <w:rPr>
+          <w:rFonts w:eastAsiaTheme="majorEastAsia"/>
+        </w:rPr>
+        <w:t xml:space="preserve">, </w:t>
+      </w:r>
+      <w:proofErr w:type="spellStart"/>
+      <w:r>
+        <w:rPr>
+          <w:rFonts w:eastAsiaTheme="majorEastAsia"/>
+        </w:rPr>
+        <w:t>iButton</w:t>
+      </w:r>
+      <w:proofErr w:type="spellEnd"/>
+      <w:r>
+        <w:rPr>
+          <w:rFonts w:eastAsiaTheme="majorEastAsia"/>
+        </w:rPr>
+        <w:t>, Newbury, UK; accuracy: +/- 0.5 ºC from -10 ºC to +65 ºC, resolution: 0.5 ºC, records every 4 hours</w:t>
       </w:r>
       <w:r>
         <w:rPr>
@@ -11796,13 +12667,23 @@
         </w:rPr>
         <w:t xml:space="preserve">We </w:t>
       </w:r>
-      <w:r>
-        <w:rPr>
-          <w:rFonts w:eastAsia="Times New Roman" w:cstheme="minorHAnsi"/>
-          <w:color w:val="000000"/>
-          <w:lang w:eastAsia="ca-ES"/>
-        </w:rPr>
-        <w:t xml:space="preserve">analyzed the </w:t>
+      <w:proofErr w:type="spellStart"/>
+      <w:r>
+        <w:rPr>
+          <w:rFonts w:eastAsia="Times New Roman" w:cstheme="minorHAnsi"/>
+          <w:color w:val="000000"/>
+          <w:lang w:eastAsia="ca-ES"/>
+        </w:rPr>
+        <w:t>analyzed</w:t>
+      </w:r>
+      <w:proofErr w:type="spellEnd"/>
+      <w:r>
+        <w:rPr>
+          <w:rFonts w:eastAsia="Times New Roman" w:cstheme="minorHAnsi"/>
+          <w:color w:val="000000"/>
+          <w:lang w:eastAsia="ca-ES"/>
+        </w:rPr>
+        <w:t xml:space="preserve"> the </w:t>
       </w:r>
       <w:r>
         <w:rPr>
@@ -12181,13 +13062,23 @@
         </w:rPr>
         <w:t xml:space="preserve"> </w:t>
       </w:r>
-      <w:r>
-        <w:rPr>
-          <w:rFonts w:eastAsia="Times New Roman" w:cstheme="minorHAnsi"/>
-          <w:color w:val="000000"/>
-          <w:lang w:eastAsia="ca-ES"/>
-        </w:rPr>
-        <w:t xml:space="preserve">analyzed each </w:t>
+      <w:proofErr w:type="spellStart"/>
+      <w:r>
+        <w:rPr>
+          <w:rFonts w:eastAsia="Times New Roman" w:cstheme="minorHAnsi"/>
+          <w:color w:val="000000"/>
+          <w:lang w:eastAsia="ca-ES"/>
+        </w:rPr>
+        <w:t>analyzed</w:t>
+      </w:r>
+      <w:proofErr w:type="spellEnd"/>
+      <w:r>
+        <w:rPr>
+          <w:rFonts w:eastAsia="Times New Roman" w:cstheme="minorHAnsi"/>
+          <w:color w:val="000000"/>
+          <w:lang w:eastAsia="ca-ES"/>
+        </w:rPr>
+        <w:t xml:space="preserve"> each </w:t>
       </w:r>
       <w:r>
         <w:rPr>
@@ -12681,15 +13572,51 @@
           <w:color w:val="000000"/>
           <w:lang w:eastAsia="ca-ES"/>
         </w:rPr>
-        <w:t xml:space="preserve">using phylosignal </w:t>
-      </w:r>
-      <w:r>
-        <w:rPr>
-          <w:rFonts w:eastAsia="Times New Roman" w:cstheme="minorHAnsi"/>
-          <w:color w:val="000000"/>
-          <w:lang w:eastAsia="ca-ES"/>
-        </w:rPr>
-        <w:t xml:space="preserve">and phylobase </w:t>
+        <w:t xml:space="preserve">using </w:t>
+      </w:r>
+      <w:proofErr w:type="spellStart"/>
+      <w:r>
+        <w:rPr>
+          <w:rFonts w:eastAsia="Times New Roman" w:cstheme="minorHAnsi"/>
+          <w:color w:val="000000"/>
+          <w:lang w:eastAsia="ca-ES"/>
+        </w:rPr>
+        <w:t>phylosignal</w:t>
+      </w:r>
+      <w:proofErr w:type="spellEnd"/>
+      <w:r>
+        <w:rPr>
+          <w:rFonts w:eastAsia="Times New Roman" w:cstheme="minorHAnsi"/>
+          <w:color w:val="000000"/>
+          <w:lang w:eastAsia="ca-ES"/>
+        </w:rPr>
+        <w:t xml:space="preserve"> </w:t>
+      </w:r>
+      <w:r>
+        <w:rPr>
+          <w:rFonts w:eastAsia="Times New Roman" w:cstheme="minorHAnsi"/>
+          <w:color w:val="000000"/>
+          <w:lang w:eastAsia="ca-ES"/>
+        </w:rPr>
+        <w:t xml:space="preserve">and </w:t>
+      </w:r>
+      <w:proofErr w:type="spellStart"/>
+      <w:r>
+        <w:rPr>
+          <w:rFonts w:eastAsia="Times New Roman" w:cstheme="minorHAnsi"/>
+          <w:color w:val="000000"/>
+          <w:lang w:eastAsia="ca-ES"/>
+        </w:rPr>
+        <w:t>phylobase</w:t>
+      </w:r>
+      <w:proofErr w:type="spellEnd"/>
+      <w:r>
+        <w:rPr>
+          <w:rFonts w:eastAsia="Times New Roman" w:cstheme="minorHAnsi"/>
+          <w:color w:val="000000"/>
+          <w:lang w:eastAsia="ca-ES"/>
+        </w:rPr>
+        <w:t xml:space="preserve"> </w:t>
       </w:r>
       <w:r>
         <w:rPr>
@@ -12974,7 +13901,25 @@
           <w:color w:val="000000"/>
           <w:lang w:eastAsia="ca-ES"/>
         </w:rPr>
-        <w:t xml:space="preserve"> was analyzed using GLM</w:t>
+        <w:t xml:space="preserve"> was </w:t>
+      </w:r>
+      <w:proofErr w:type="spellStart"/>
+      <w:r>
+        <w:rPr>
+          <w:rFonts w:eastAsia="Times New Roman" w:cstheme="minorHAnsi"/>
+          <w:color w:val="000000"/>
+          <w:lang w:eastAsia="ca-ES"/>
+        </w:rPr>
+        <w:t>analyzed</w:t>
+      </w:r>
+      <w:proofErr w:type="spellEnd"/>
+      <w:r>
+        <w:rPr>
+          <w:rFonts w:eastAsia="Times New Roman" w:cstheme="minorHAnsi"/>
+          <w:color w:val="000000"/>
+          <w:lang w:eastAsia="ca-ES"/>
+        </w:rPr>
+        <w:t xml:space="preserve"> using GLM</w:t>
       </w:r>
       <w:r>
         <w:rPr>
@@ -13360,8 +14305,13 @@
       <w:r>
         <w:t xml:space="preserve"> </w:t>
       </w:r>
-      <w:r>
-        <w:t xml:space="preserve">a majority of the </w:t>
+      <w:proofErr w:type="gramStart"/>
+      <w:r>
+        <w:t>a majority of</w:t>
+      </w:r>
+      <w:proofErr w:type="gramEnd"/>
+      <w:r>
+        <w:t xml:space="preserve"> the </w:t>
       </w:r>
       <w:r>
         <w:t xml:space="preserve">germination </w:t>
@@ -13677,33 +14627,69 @@
       <w:r>
         <w:t>The only exceptions were two annual species (</w:t>
       </w:r>
+      <w:proofErr w:type="spellStart"/>
       <w:r>
         <w:rPr>
           <w:i/>
           <w:iCs/>
         </w:rPr>
-        <w:t>Spergula morisonii</w:t>
-      </w:r>
-      <w:r>
-        <w:t xml:space="preserve"> and </w:t>
-      </w:r>
+        <w:t>Spergula</w:t>
+      </w:r>
+      <w:proofErr w:type="spellEnd"/>
       <w:r>
         <w:rPr>
           <w:i/>
           <w:iCs/>
         </w:rPr>
-        <w:t>Cerastium ramossisimum</w:t>
-      </w:r>
-      <w:r>
-        <w:t xml:space="preserve">) and the local endemic </w:t>
-      </w:r>
+        <w:t xml:space="preserve"> </w:t>
+      </w:r>
+      <w:proofErr w:type="spellStart"/>
       <w:r>
         <w:rPr>
           <w:i/>
           <w:iCs/>
         </w:rPr>
-        <w:t>Helianthemum urrielense</w:t>
-      </w:r>
+        <w:t>morisonii</w:t>
+      </w:r>
+      <w:proofErr w:type="spellEnd"/>
+      <w:r>
+        <w:t xml:space="preserve"> and </w:t>
+      </w:r>
+      <w:r>
+        <w:rPr>
+          <w:i/>
+          <w:iCs/>
+        </w:rPr>
+        <w:t xml:space="preserve">Cerastium </w:t>
+      </w:r>
+      <w:proofErr w:type="spellStart"/>
+      <w:r>
+        <w:rPr>
+          <w:i/>
+          <w:iCs/>
+        </w:rPr>
+        <w:t>ramossisimum</w:t>
+      </w:r>
+      <w:proofErr w:type="spellEnd"/>
+      <w:r>
+        <w:t xml:space="preserve">) and the local endemic </w:t>
+      </w:r>
+      <w:r>
+        <w:rPr>
+          <w:i/>
+          <w:iCs/>
+        </w:rPr>
+        <w:t xml:space="preserve">Helianthemum </w:t>
+      </w:r>
+      <w:proofErr w:type="spellStart"/>
+      <w:r>
+        <w:rPr>
+          <w:i/>
+          <w:iCs/>
+        </w:rPr>
+        <w:t>urrielense</w:t>
+      </w:r>
+      <w:proofErr w:type="spellEnd"/>
       <w:r>
         <w:t>. The other species differed in their degree of germination shift, with phylogenetically related species showing similar values in most cases (</w:t>
       </w:r>
@@ -14701,7 +15687,21 @@
         <w:rPr>
           <w:rFonts w:cstheme="minorHAnsi"/>
         </w:rPr>
-        <w:t xml:space="preserve"> spring retrieval show more seeds germinated in snowbed conditions and only one species (</w:t>
+        <w:t xml:space="preserve"> spring retrieval show</w:t>
+      </w:r>
+      <w:ins w:id="21" w:author="EDUARDO FERNANDEZ PASCUAL" w:date="2024-03-21T17:27:00Z">
+        <w:r>
+          <w:rPr>
+            <w:rFonts w:cstheme="minorHAnsi"/>
+          </w:rPr>
+          <w:t>ed</w:t>
+        </w:r>
+      </w:ins>
+      <w:r>
+        <w:rPr>
+          <w:rFonts w:cstheme="minorHAnsi"/>
+        </w:rPr>
+        <w:t xml:space="preserve"> more seeds germinated in snowbed conditions and only one species (</w:t>
       </w:r>
       <w:r>
         <w:rPr>
@@ -14714,7 +15714,21 @@
         <w:rPr>
           <w:rFonts w:cstheme="minorHAnsi"/>
         </w:rPr>
-        <w:t xml:space="preserve">) only show germination in autumn retrieval.  </w:t>
+        <w:t>) only show</w:t>
+      </w:r>
+      <w:ins w:id="22" w:author="EDUARDO FERNANDEZ PASCUAL" w:date="2024-03-21T17:27:00Z">
+        <w:r>
+          <w:rPr>
+            <w:rFonts w:cstheme="minorHAnsi"/>
+          </w:rPr>
+          <w:t>ed</w:t>
+        </w:r>
+      </w:ins>
+      <w:r>
+        <w:rPr>
+          <w:rFonts w:cstheme="minorHAnsi"/>
+        </w:rPr>
+        <w:t xml:space="preserve"> germination in autumn retrieval.  </w:t>
       </w:r>
     </w:p>
     <w:p>
@@ -14727,7 +15741,7 @@
           <w:lang w:eastAsia="ca-ES"/>
         </w:rPr>
       </w:pPr>
-      <w:commentRangeStart w:id="2"/>
+      <w:commentRangeStart w:id="23"/>
       <w:r>
         <w:rPr>
           <w:rFonts w:eastAsia="Times New Roman"/>
@@ -14736,14 +15750,14 @@
         </w:rPr>
         <w:t>4. Discussion</w:t>
       </w:r>
-      <w:commentRangeEnd w:id="2"/>
+      <w:commentRangeEnd w:id="23"/>
       <w:r>
         <w:rPr>
           <w:rStyle w:val="Refdecomentario"/>
           <w:rFonts w:ascii="Calibri" w:eastAsia="Calibri" w:hAnsi="Calibri" w:cs="Calibri"/>
           <w:color w:val="auto"/>
         </w:rPr>
-        <w:commentReference w:id="2"/>
+        <w:commentReference w:id="23"/>
       </w:r>
     </w:p>
     <w:p>
@@ -14806,7 +15820,29 @@
         <w:rPr>
           <w:rFonts w:cstheme="minorHAnsi"/>
         </w:rPr>
-        <w:t xml:space="preserve">. Fellfield </w:t>
+        <w:t xml:space="preserve">. </w:t>
+      </w:r>
+      <w:ins w:id="24" w:author="EDUARDO FERNANDEZ PASCUAL" w:date="2024-03-21T17:28:00Z">
+        <w:r>
+          <w:rPr>
+            <w:rFonts w:cstheme="minorHAnsi"/>
+          </w:rPr>
+          <w:t>The f</w:t>
+        </w:r>
+      </w:ins>
+      <w:del w:id="25" w:author="EDUARDO FERNANDEZ PASCUAL" w:date="2024-03-21T17:28:00Z">
+        <w:r>
+          <w:rPr>
+            <w:rFonts w:cstheme="minorHAnsi"/>
+          </w:rPr>
+          <w:delText>F</w:delText>
+        </w:r>
+      </w:del>
+      <w:r>
+        <w:rPr>
+          <w:rFonts w:cstheme="minorHAnsi"/>
+        </w:rPr>
+        <w:t xml:space="preserve">ellfield </w:t>
       </w:r>
       <w:r>
         <w:rPr>
@@ -14818,7 +15854,28 @@
         <w:rPr>
           <w:rFonts w:cstheme="minorHAnsi"/>
         </w:rPr>
-        <w:t xml:space="preserve"> (mirroring micro-edges) prompt</w:t>
+        <w:t xml:space="preserve"> (</w:t>
+      </w:r>
+      <w:commentRangeStart w:id="26"/>
+      <w:r>
+        <w:rPr>
+          <w:rFonts w:cstheme="minorHAnsi"/>
+        </w:rPr>
+        <w:t>mirroring micro-edges</w:t>
+      </w:r>
+      <w:commentRangeEnd w:id="26"/>
+      <w:r>
+        <w:rPr>
+          <w:rStyle w:val="Refdecomentario"/>
+          <w:rFonts w:ascii="Calibri" w:eastAsia="Calibri" w:hAnsi="Calibri" w:cs="Calibri"/>
+        </w:rPr>
+        <w:commentReference w:id="26"/>
+      </w:r>
+      <w:r>
+        <w:rPr>
+          <w:rFonts w:cstheme="minorHAnsi"/>
+        </w:rPr>
+        <w:t>) prompt</w:t>
       </w:r>
       <w:r>
         <w:rPr>
@@ -16087,7 +17144,25 @@
           <w:color w:val="000000"/>
           <w:lang w:eastAsia="ca-ES"/>
         </w:rPr>
-        <w:t>. Consequently, seeds that disperse into micro-edges must endure below 0 ºC temperatures and postpone germination until frozen soil thaw. This postponed germination c</w:t>
+        <w:t>. Consequently, seeds that disperse into micro-edges must endure below 0 ºC temperatures and postpone germination until frozen soil thaw</w:t>
+      </w:r>
+      <w:ins w:id="27" w:author="EDUARDO FERNANDEZ PASCUAL" w:date="2024-03-21T17:29:00Z">
+        <w:r>
+          <w:rPr>
+            <w:rFonts w:eastAsia="Times New Roman" w:cstheme="minorHAnsi"/>
+            <w:color w:val="000000"/>
+            <w:lang w:eastAsia="ca-ES"/>
+          </w:rPr>
+          <w:t>s</w:t>
+        </w:r>
+      </w:ins>
+      <w:r>
+        <w:rPr>
+          <w:rFonts w:eastAsia="Times New Roman" w:cstheme="minorHAnsi"/>
+          <w:color w:val="000000"/>
+          <w:lang w:eastAsia="ca-ES"/>
+        </w:rPr>
+        <w:t>. This postponed germination c</w:t>
       </w:r>
       <w:r>
         <w:rPr>
@@ -16347,7 +17422,7 @@
           <w:color w:val="000000"/>
           <w:lang w:eastAsia="ca-ES"/>
         </w:rPr>
-        <w:t xml:space="preserve">, as they have adapted to need more heat as a cue to initiate germination. This adaptation could possibly be to prevent </w:t>
+        <w:t xml:space="preserve">, as they have adapted to </w:t>
       </w:r>
       <w:r>
         <w:rPr>
@@ -16356,7 +17431,7 @@
           <w:lang w:eastAsia="ca-ES"/>
         </w:rPr>
         <w:lastRenderedPageBreak/>
-        <w:t xml:space="preserve">germination at dispersal time </w:t>
+        <w:t xml:space="preserve">need more heat as a cue to initiate germination. This adaptation could possibly be to prevent germination at dispersal time </w:t>
       </w:r>
       <w:r>
         <w:rPr>
@@ -16524,7 +17599,25 @@
           <w:color w:val="000000"/>
           <w:lang w:eastAsia="ca-ES"/>
         </w:rPr>
-        <w:t>Micro-valleys conditions</w:t>
+        <w:t>Micro-valley</w:t>
+      </w:r>
+      <w:del w:id="28" w:author="EDUARDO FERNANDEZ PASCUAL" w:date="2024-03-21T17:30:00Z">
+        <w:r>
+          <w:rPr>
+            <w:rFonts w:eastAsia="Times New Roman" w:cstheme="minorHAnsi"/>
+            <w:color w:val="000000"/>
+            <w:lang w:eastAsia="ca-ES"/>
+          </w:rPr>
+          <w:delText>s</w:delText>
+        </w:r>
+      </w:del>
+      <w:r>
+        <w:rPr>
+          <w:rFonts w:eastAsia="Times New Roman" w:cstheme="minorHAnsi"/>
+          <w:color w:val="000000"/>
+          <w:lang w:eastAsia="ca-ES"/>
+        </w:rPr>
+        <w:t xml:space="preserve"> conditions</w:t>
       </w:r>
       <w:r>
         <w:rPr>
@@ -16582,6 +17675,16 @@
         </w:rPr>
         <w:t>low</w:t>
       </w:r>
+      <w:ins w:id="29" w:author="EDUARDO FERNANDEZ PASCUAL" w:date="2024-03-21T17:30:00Z">
+        <w:r>
+          <w:rPr>
+            <w:rFonts w:eastAsia="Times New Roman" w:cstheme="minorHAnsi"/>
+            <w:color w:val="000000"/>
+            <w:lang w:eastAsia="ca-ES"/>
+          </w:rPr>
+          <w:t>er</w:t>
+        </w:r>
+      </w:ins>
       <w:r>
         <w:rPr>
           <w:rFonts w:eastAsia="Times New Roman" w:cstheme="minorHAnsi"/>
@@ -16620,7 +17723,25 @@
           <w:color w:val="000000"/>
           <w:lang w:eastAsia="ca-ES"/>
         </w:rPr>
-        <w:t xml:space="preserve">seeds </w:t>
+        <w:t>seed</w:t>
+      </w:r>
+      <w:del w:id="30" w:author="EDUARDO FERNANDEZ PASCUAL" w:date="2024-03-21T17:30:00Z">
+        <w:r>
+          <w:rPr>
+            <w:rFonts w:eastAsia="Times New Roman" w:cstheme="minorHAnsi"/>
+            <w:color w:val="000000"/>
+            <w:lang w:eastAsia="ca-ES"/>
+          </w:rPr>
+          <w:delText>s</w:delText>
+        </w:r>
+      </w:del>
+      <w:r>
+        <w:rPr>
+          <w:rFonts w:eastAsia="Times New Roman" w:cstheme="minorHAnsi"/>
+          <w:color w:val="000000"/>
+          <w:lang w:eastAsia="ca-ES"/>
+        </w:rPr>
+        <w:t xml:space="preserve"> </w:t>
       </w:r>
       <w:r>
         <w:rPr>
@@ -16694,6 +17815,7 @@
         </w:rPr>
         <w:t xml:space="preserve">peak </w:t>
       </w:r>
+      <w:proofErr w:type="gramStart"/>
       <w:r>
         <w:rPr>
           <w:rFonts w:eastAsia="Times New Roman" w:cstheme="minorHAnsi"/>
@@ -16702,6 +17824,7 @@
         </w:rPr>
         <w:t>demonstrate</w:t>
       </w:r>
+      <w:proofErr w:type="gramEnd"/>
       <w:r>
         <w:rPr>
           <w:rFonts w:eastAsia="Times New Roman" w:cstheme="minorHAnsi"/>
@@ -16710,13 +17833,41 @@
         </w:rPr>
         <w:t xml:space="preserve"> that </w:t>
       </w:r>
-      <w:r>
-        <w:rPr>
-          <w:rFonts w:eastAsia="Times New Roman" w:cstheme="minorHAnsi"/>
-          <w:color w:val="000000"/>
-          <w:lang w:eastAsia="ca-ES"/>
-        </w:rPr>
-        <w:t>most alpine species</w:t>
+      <w:del w:id="31" w:author="EDUARDO FERNANDEZ PASCUAL" w:date="2024-03-21T17:30:00Z">
+        <w:r>
+          <w:rPr>
+            <w:rFonts w:eastAsia="Times New Roman" w:cstheme="minorHAnsi"/>
+            <w:color w:val="000000"/>
+            <w:lang w:eastAsia="ca-ES"/>
+          </w:rPr>
+          <w:delText xml:space="preserve">most </w:delText>
+        </w:r>
+      </w:del>
+      <w:ins w:id="32" w:author="EDUARDO FERNANDEZ PASCUAL" w:date="2024-03-21T17:30:00Z">
+        <w:r>
+          <w:rPr>
+            <w:rFonts w:eastAsia="Times New Roman" w:cstheme="minorHAnsi"/>
+            <w:color w:val="000000"/>
+            <w:lang w:eastAsia="ca-ES"/>
+          </w:rPr>
+          <w:t>some</w:t>
+        </w:r>
+        <w:r>
+          <w:rPr>
+            <w:rFonts w:eastAsia="Times New Roman" w:cstheme="minorHAnsi"/>
+            <w:color w:val="000000"/>
+            <w:lang w:eastAsia="ca-ES"/>
+          </w:rPr>
+          <w:t xml:space="preserve"> </w:t>
+        </w:r>
+      </w:ins>
+      <w:r>
+        <w:rPr>
+          <w:rFonts w:eastAsia="Times New Roman" w:cstheme="minorHAnsi"/>
+          <w:color w:val="000000"/>
+          <w:lang w:eastAsia="ca-ES"/>
+        </w:rPr>
+        <w:t>alpine species</w:t>
       </w:r>
       <w:r>
         <w:rPr>
@@ -17073,6 +18224,7 @@
         </w:rPr>
         <w:t xml:space="preserve">not </w:t>
       </w:r>
+      <w:commentRangeStart w:id="33"/>
       <w:r>
         <w:rPr>
           <w:rFonts w:eastAsia="Times New Roman" w:cstheme="minorHAnsi"/>
@@ -17080,6 +18232,14 @@
           <w:lang w:eastAsia="ca-ES"/>
         </w:rPr>
         <w:t>fulfilled</w:t>
+      </w:r>
+      <w:commentRangeEnd w:id="33"/>
+      <w:r>
+        <w:rPr>
+          <w:rStyle w:val="Refdecomentario"/>
+          <w:rFonts w:ascii="Calibri" w:eastAsia="Calibri" w:hAnsi="Calibri" w:cs="Calibri"/>
+        </w:rPr>
+        <w:commentReference w:id="33"/>
       </w:r>
       <w:r>
         <w:rPr>
@@ -17435,13 +18595,43 @@
         </w:rPr>
         <w:t xml:space="preserve"> </w:t>
       </w:r>
-      <w:r>
-        <w:rPr>
-          <w:rFonts w:eastAsia="Times New Roman" w:cstheme="minorHAnsi"/>
-          <w:color w:val="000000"/>
-          <w:lang w:eastAsia="ca-ES"/>
-        </w:rPr>
-        <w:t xml:space="preserve">in </w:t>
+      <w:ins w:id="34" w:author="EDUARDO FERNANDEZ PASCUAL" w:date="2024-03-21T17:32:00Z">
+        <w:r>
+          <w:rPr>
+            <w:rFonts w:eastAsia="Times New Roman" w:cstheme="minorHAnsi"/>
+            <w:color w:val="000000"/>
+            <w:lang w:eastAsia="ca-ES"/>
+          </w:rPr>
+          <w:t>for the</w:t>
+        </w:r>
+      </w:ins>
+      <w:del w:id="35" w:author="EDUARDO FERNANDEZ PASCUAL" w:date="2024-03-21T17:32:00Z">
+        <w:r>
+          <w:rPr>
+            <w:rFonts w:eastAsia="Times New Roman" w:cstheme="minorHAnsi"/>
+            <w:color w:val="000000"/>
+            <w:lang w:eastAsia="ca-ES"/>
+          </w:rPr>
+          <w:delText>i</w:delText>
+        </w:r>
+      </w:del>
+      <w:del w:id="36" w:author="EDUARDO FERNANDEZ PASCUAL" w:date="2024-03-21T17:31:00Z">
+        <w:r>
+          <w:rPr>
+            <w:rFonts w:eastAsia="Times New Roman" w:cstheme="minorHAnsi"/>
+            <w:color w:val="000000"/>
+            <w:lang w:eastAsia="ca-ES"/>
+          </w:rPr>
+          <w:delText>n</w:delText>
+        </w:r>
+      </w:del>
+      <w:r>
+        <w:rPr>
+          <w:rFonts w:eastAsia="Times New Roman" w:cstheme="minorHAnsi"/>
+          <w:color w:val="000000"/>
+          <w:lang w:eastAsia="ca-ES"/>
+        </w:rPr>
+        <w:t xml:space="preserve"> </w:t>
       </w:r>
       <w:r>
         <w:rPr>
@@ -17922,14 +19112,38 @@
         <w:rPr>
           <w:rFonts w:cstheme="minorHAnsi"/>
         </w:rPr>
-        <w:t xml:space="preserve"> with low germination before cold stratification and higher germination once the incubators reach warm temperatures. </w:t>
-      </w:r>
-      <w:r>
-        <w:rPr>
-          <w:rFonts w:cstheme="minorHAnsi"/>
-        </w:rPr>
-        <w:t>C</w:t>
-      </w:r>
+        <w:t xml:space="preserve"> with low germination before cold stratification and higher germination once the incubators reach warm temperatures</w:t>
+      </w:r>
+      <w:ins w:id="37" w:author="EDUARDO FERNANDEZ PASCUAL" w:date="2024-03-21T17:32:00Z">
+        <w:r>
+          <w:rPr>
+            <w:rFonts w:cstheme="minorHAnsi"/>
+          </w:rPr>
+          <w:t xml:space="preserve">, </w:t>
+        </w:r>
+      </w:ins>
+      <w:del w:id="38" w:author="EDUARDO FERNANDEZ PASCUAL" w:date="2024-03-21T17:32:00Z">
+        <w:r>
+          <w:rPr>
+            <w:rFonts w:cstheme="minorHAnsi"/>
+          </w:rPr>
+          <w:delText xml:space="preserve">. </w:delText>
+        </w:r>
+        <w:r>
+          <w:rPr>
+            <w:rFonts w:cstheme="minorHAnsi"/>
+          </w:rPr>
+          <w:delText>C</w:delText>
+        </w:r>
+      </w:del>
+      <w:ins w:id="39" w:author="EDUARDO FERNANDEZ PASCUAL" w:date="2024-03-21T17:32:00Z">
+        <w:r>
+          <w:rPr>
+            <w:rFonts w:cstheme="minorHAnsi"/>
+          </w:rPr>
+          <w:t>c</w:t>
+        </w:r>
+      </w:ins>
       <w:r>
         <w:rPr>
           <w:rFonts w:eastAsia="Times New Roman" w:cstheme="minorHAnsi"/>
@@ -18197,7 +19411,25 @@
           <w:color w:val="000000"/>
           <w:lang w:eastAsia="ca-ES"/>
         </w:rPr>
-        <w:t>aving a postponed germination after winter guarantee a drought-free period during snowmelt</w:t>
+        <w:t>aving a postponed germination after winter guarantee</w:t>
+      </w:r>
+      <w:ins w:id="40" w:author="EDUARDO FERNANDEZ PASCUAL" w:date="2024-03-21T17:33:00Z">
+        <w:r>
+          <w:rPr>
+            <w:rFonts w:eastAsia="Times New Roman" w:cstheme="minorHAnsi"/>
+            <w:color w:val="000000"/>
+            <w:lang w:eastAsia="ca-ES"/>
+          </w:rPr>
+          <w:t>s</w:t>
+        </w:r>
+      </w:ins>
+      <w:r>
+        <w:rPr>
+          <w:rFonts w:eastAsia="Times New Roman" w:cstheme="minorHAnsi"/>
+          <w:color w:val="000000"/>
+          <w:lang w:eastAsia="ca-ES"/>
+        </w:rPr>
+        <w:t xml:space="preserve"> a drought-free period during snowmelt</w:t>
       </w:r>
       <w:r>
         <w:rPr>
@@ -18607,7 +19839,25 @@
           <w:color w:val="000000"/>
           <w:lang w:eastAsia="ca-ES"/>
         </w:rPr>
-        <w:t xml:space="preserve"> as lowland Mediterraenan species</w:t>
+        <w:t xml:space="preserve"> as lowland </w:t>
+      </w:r>
+      <w:proofErr w:type="spellStart"/>
+      <w:r>
+        <w:rPr>
+          <w:rFonts w:eastAsia="Times New Roman" w:cstheme="minorHAnsi"/>
+          <w:color w:val="000000"/>
+          <w:lang w:eastAsia="ca-ES"/>
+        </w:rPr>
+        <w:t>Mediterraenan</w:t>
+      </w:r>
+      <w:proofErr w:type="spellEnd"/>
+      <w:r>
+        <w:rPr>
+          <w:rFonts w:eastAsia="Times New Roman" w:cstheme="minorHAnsi"/>
+          <w:color w:val="000000"/>
+          <w:lang w:eastAsia="ca-ES"/>
+        </w:rPr>
+        <w:t xml:space="preserve"> species</w:t>
       </w:r>
       <w:r>
         <w:rPr>
@@ -18707,7 +19957,25 @@
           <w:color w:val="000000"/>
           <w:lang w:eastAsia="ca-ES"/>
         </w:rPr>
-        <w:t xml:space="preserve"> suggest that might be more successful in generating viable seeds </w:t>
+        <w:t xml:space="preserve"> suggest that </w:t>
+      </w:r>
+      <w:ins w:id="41" w:author="EDUARDO FERNANDEZ PASCUAL" w:date="2024-03-21T17:33:00Z">
+        <w:r>
+          <w:rPr>
+            <w:rFonts w:eastAsia="Times New Roman" w:cstheme="minorHAnsi"/>
+            <w:color w:val="000000"/>
+            <w:lang w:eastAsia="ca-ES"/>
+          </w:rPr>
+          <w:t xml:space="preserve">its species </w:t>
+        </w:r>
+      </w:ins>
+      <w:r>
+        <w:rPr>
+          <w:rFonts w:eastAsia="Times New Roman" w:cstheme="minorHAnsi"/>
+          <w:color w:val="000000"/>
+          <w:lang w:eastAsia="ca-ES"/>
+        </w:rPr>
+        <w:t xml:space="preserve">might be more successful in generating viable seeds </w:t>
       </w:r>
       <w:r>
         <w:rPr>
@@ -18723,7 +19991,25 @@
           <w:color w:val="000000"/>
           <w:lang w:eastAsia="ca-ES"/>
         </w:rPr>
-        <w:t xml:space="preserve"> within the first year, but also meaning that soil seed bank might not be persistent.</w:t>
+        <w:t xml:space="preserve"> within the first year, but also meaning that </w:t>
+      </w:r>
+      <w:ins w:id="42" w:author="EDUARDO FERNANDEZ PASCUAL" w:date="2024-03-21T17:34:00Z">
+        <w:r>
+          <w:rPr>
+            <w:rFonts w:eastAsia="Times New Roman" w:cstheme="minorHAnsi"/>
+            <w:color w:val="000000"/>
+            <w:lang w:eastAsia="ca-ES"/>
+          </w:rPr>
+          <w:t xml:space="preserve">the </w:t>
+        </w:r>
+      </w:ins>
+      <w:r>
+        <w:rPr>
+          <w:rFonts w:eastAsia="Times New Roman" w:cstheme="minorHAnsi"/>
+          <w:color w:val="000000"/>
+          <w:lang w:eastAsia="ca-ES"/>
+        </w:rPr>
+        <w:t>soil seed bank might not be persistent.</w:t>
       </w:r>
       <w:r>
         <w:rPr>
@@ -18755,7 +20041,79 @@
           <w:color w:val="000000"/>
           <w:lang w:eastAsia="ca-ES"/>
         </w:rPr>
-        <w:t xml:space="preserve"> potentially indicate the existence of other germination syndromes still unknown in distinct biomes like tropical or artic areas.</w:t>
+        <w:t xml:space="preserve"> potentially indicate the existence of other germination syndromes still </w:t>
+      </w:r>
+      <w:del w:id="43" w:author="EDUARDO FERNANDEZ PASCUAL" w:date="2024-03-21T17:34:00Z">
+        <w:r>
+          <w:rPr>
+            <w:rFonts w:eastAsia="Times New Roman" w:cstheme="minorHAnsi"/>
+            <w:color w:val="000000"/>
+            <w:lang w:eastAsia="ca-ES"/>
+          </w:rPr>
+          <w:delText xml:space="preserve">unknown </w:delText>
+        </w:r>
+      </w:del>
+      <w:ins w:id="44" w:author="EDUARDO FERNANDEZ PASCUAL" w:date="2024-03-21T17:34:00Z">
+        <w:r>
+          <w:rPr>
+            <w:rFonts w:eastAsia="Times New Roman" w:cstheme="minorHAnsi"/>
+            <w:color w:val="000000"/>
+            <w:lang w:eastAsia="ca-ES"/>
+          </w:rPr>
+          <w:t>undescribed</w:t>
+        </w:r>
+        <w:r>
+          <w:rPr>
+            <w:rFonts w:eastAsia="Times New Roman" w:cstheme="minorHAnsi"/>
+            <w:color w:val="000000"/>
+            <w:lang w:eastAsia="ca-ES"/>
+          </w:rPr>
+          <w:t xml:space="preserve"> </w:t>
+        </w:r>
+      </w:ins>
+      <w:r>
+        <w:rPr>
+          <w:rFonts w:eastAsia="Times New Roman" w:cstheme="minorHAnsi"/>
+          <w:color w:val="000000"/>
+          <w:lang w:eastAsia="ca-ES"/>
+        </w:rPr>
+        <w:t xml:space="preserve">in distinct </w:t>
+      </w:r>
+      <w:ins w:id="45" w:author="EDUARDO FERNANDEZ PASCUAL" w:date="2024-03-21T17:34:00Z">
+        <w:r>
+          <w:rPr>
+            <w:rFonts w:eastAsia="Times New Roman" w:cstheme="minorHAnsi"/>
+            <w:color w:val="000000"/>
+            <w:lang w:eastAsia="ca-ES"/>
+          </w:rPr>
+          <w:t xml:space="preserve">cold-limited </w:t>
+        </w:r>
+      </w:ins>
+      <w:r>
+        <w:rPr>
+          <w:rFonts w:eastAsia="Times New Roman" w:cstheme="minorHAnsi"/>
+          <w:color w:val="000000"/>
+          <w:lang w:eastAsia="ca-ES"/>
+        </w:rPr>
+        <w:t>biomes like tropical</w:t>
+      </w:r>
+      <w:ins w:id="46" w:author="EDUARDO FERNANDEZ PASCUAL" w:date="2024-03-21T17:34:00Z">
+        <w:r>
+          <w:rPr>
+            <w:rFonts w:eastAsia="Times New Roman" w:cstheme="minorHAnsi"/>
+            <w:color w:val="000000"/>
+            <w:lang w:eastAsia="ca-ES"/>
+          </w:rPr>
+          <w:t xml:space="preserve"> alpine</w:t>
+        </w:r>
+      </w:ins>
+      <w:r>
+        <w:rPr>
+          <w:rFonts w:eastAsia="Times New Roman" w:cstheme="minorHAnsi"/>
+          <w:color w:val="000000"/>
+          <w:lang w:eastAsia="ca-ES"/>
+        </w:rPr>
+        <w:t xml:space="preserve"> or artic areas.</w:t>
       </w:r>
     </w:p>
     <w:p>
@@ -18815,6 +20173,22 @@
         </w:rPr>
         <w:t>traits</w:t>
       </w:r>
+      <w:ins w:id="47" w:author="EDUARDO FERNANDEZ PASCUAL" w:date="2024-03-21T17:34:00Z">
+        <w:r>
+          <w:rPr>
+            <w:rFonts w:cstheme="minorHAnsi"/>
+          </w:rPr>
+          <w:t xml:space="preserve"> for a whole co</w:t>
+        </w:r>
+      </w:ins>
+      <w:ins w:id="48" w:author="EDUARDO FERNANDEZ PASCUAL" w:date="2024-03-21T17:35:00Z">
+        <w:r>
+          <w:rPr>
+            <w:rFonts w:cstheme="minorHAnsi"/>
+          </w:rPr>
+          <w:t>mmunity</w:t>
+        </w:r>
+      </w:ins>
       <w:r>
         <w:rPr>
           <w:rFonts w:cstheme="minorHAnsi"/>
@@ -18883,8 +20257,37 @@
           <w:color w:val="000000"/>
           <w:lang w:eastAsia="ca-ES"/>
         </w:rPr>
-        <w:t xml:space="preserve">potentially having a cofounding factor in our study, as germination trait might differ between siliceous and calcareous bedrock in the Alps </w:t>
-      </w:r>
+        <w:t>potentially having a cofounding factor in our study, as germination trait</w:t>
+      </w:r>
+      <w:ins w:id="49" w:author="EDUARDO FERNANDEZ PASCUAL" w:date="2024-03-21T17:35:00Z">
+        <w:r>
+          <w:rPr>
+            <w:rFonts w:eastAsia="Times New Roman" w:cstheme="minorHAnsi"/>
+            <w:color w:val="000000"/>
+            <w:lang w:eastAsia="ca-ES"/>
+          </w:rPr>
+          <w:t>s</w:t>
+        </w:r>
+      </w:ins>
+      <w:r>
+        <w:rPr>
+          <w:rFonts w:eastAsia="Times New Roman" w:cstheme="minorHAnsi"/>
+          <w:color w:val="000000"/>
+          <w:lang w:eastAsia="ca-ES"/>
+        </w:rPr>
+        <w:t xml:space="preserve"> might differ between siliceous and calcareous bedrock </w:t>
+      </w:r>
+      <w:del w:id="50" w:author="EDUARDO FERNANDEZ PASCUAL" w:date="2024-03-21T17:35:00Z">
+        <w:r>
+          <w:rPr>
+            <w:rFonts w:eastAsia="Times New Roman" w:cstheme="minorHAnsi"/>
+            <w:color w:val="000000"/>
+            <w:lang w:eastAsia="ca-ES"/>
+          </w:rPr>
+          <w:lastRenderedPageBreak/>
+          <w:delText xml:space="preserve">in the Alps </w:delText>
+        </w:r>
+      </w:del>
       <w:r>
         <w:rPr>
           <w:rFonts w:eastAsia="Times New Roman" w:cstheme="minorHAnsi"/>
@@ -18916,17 +20319,7 @@
           <w:color w:val="000000"/>
           <w:lang w:eastAsia="ca-ES"/>
         </w:rPr>
-        <w:t>(Tudela-</w:t>
-      </w:r>
-      <w:r>
-        <w:rPr>
-          <w:rFonts w:eastAsia="Times New Roman" w:cstheme="minorHAnsi"/>
-          <w:noProof/>
-          <w:color w:val="000000"/>
-          <w:lang w:eastAsia="ca-ES"/>
-        </w:rPr>
-        <w:lastRenderedPageBreak/>
-        <w:t xml:space="preserve">Isanta, Ladouceur, </w:t>
+        <w:t xml:space="preserve">(Tudela-Isanta, Ladouceur, </w:t>
       </w:r>
       <w:r>
         <w:rPr>
@@ -18961,15 +20354,43 @@
           <w:color w:val="000000"/>
           <w:lang w:eastAsia="ca-ES"/>
         </w:rPr>
-        <w:t xml:space="preserve">, nevertheless the microclimatic variation have </w:t>
-      </w:r>
-      <w:r>
-        <w:rPr>
-          <w:rFonts w:eastAsia="Times New Roman" w:cstheme="minorHAnsi"/>
-          <w:color w:val="000000"/>
-          <w:lang w:eastAsia="ca-ES"/>
-        </w:rPr>
-        <w:t xml:space="preserve">shown </w:t>
+        <w:t xml:space="preserve">, nevertheless the microclimatic variation </w:t>
+      </w:r>
+      <w:del w:id="51" w:author="EDUARDO FERNANDEZ PASCUAL" w:date="2024-03-21T17:35:00Z">
+        <w:r>
+          <w:rPr>
+            <w:rFonts w:eastAsia="Times New Roman" w:cstheme="minorHAnsi"/>
+            <w:color w:val="000000"/>
+            <w:lang w:eastAsia="ca-ES"/>
+          </w:rPr>
+          <w:delText xml:space="preserve">have </w:delText>
+        </w:r>
+        <w:r>
+          <w:rPr>
+            <w:rFonts w:eastAsia="Times New Roman" w:cstheme="minorHAnsi"/>
+            <w:color w:val="000000"/>
+            <w:lang w:eastAsia="ca-ES"/>
+          </w:rPr>
+          <w:delText>shown</w:delText>
+        </w:r>
+      </w:del>
+      <w:ins w:id="52" w:author="EDUARDO FERNANDEZ PASCUAL" w:date="2024-03-21T17:35:00Z">
+        <w:r>
+          <w:rPr>
+            <w:rFonts w:eastAsia="Times New Roman" w:cstheme="minorHAnsi"/>
+            <w:color w:val="000000"/>
+            <w:lang w:eastAsia="ca-ES"/>
+          </w:rPr>
+          <w:t>showed</w:t>
+        </w:r>
+      </w:ins>
+      <w:r>
+        <w:rPr>
+          <w:rFonts w:eastAsia="Times New Roman" w:cstheme="minorHAnsi"/>
+          <w:color w:val="000000"/>
+          <w:lang w:eastAsia="ca-ES"/>
+        </w:rPr>
+        <w:t xml:space="preserve"> </w:t>
       </w:r>
       <w:r>
         <w:rPr>
@@ -19207,15 +20628,32 @@
           <w:color w:val="000000"/>
           <w:lang w:eastAsia="ca-ES"/>
         </w:rPr>
-        <w:t xml:space="preserve"> Although literature agrees that temperature is the main factor influencing germination</w:t>
-      </w:r>
-      <w:r>
-        <w:rPr>
-          <w:rFonts w:eastAsia="Times New Roman" w:cstheme="minorHAnsi"/>
-          <w:color w:val="000000"/>
-          <w:lang w:eastAsia="ca-ES"/>
-        </w:rPr>
-        <w:t xml:space="preserve"> </w:t>
+        <w:t xml:space="preserve"> </w:t>
+      </w:r>
+      <w:commentRangeStart w:id="53"/>
+      <w:r>
+        <w:rPr>
+          <w:rFonts w:eastAsia="Times New Roman" w:cstheme="minorHAnsi"/>
+          <w:color w:val="000000"/>
+          <w:lang w:eastAsia="ca-ES"/>
+        </w:rPr>
+        <w:t>Although literature agrees that temperature is the main factor influencing germination</w:t>
+      </w:r>
+      <w:r>
+        <w:rPr>
+          <w:rFonts w:eastAsia="Times New Roman" w:cstheme="minorHAnsi"/>
+          <w:color w:val="000000"/>
+          <w:lang w:eastAsia="ca-ES"/>
+        </w:rPr>
+        <w:t xml:space="preserve"> </w:t>
+      </w:r>
+      <w:commentRangeEnd w:id="53"/>
+      <w:r>
+        <w:rPr>
+          <w:rStyle w:val="Refdecomentario"/>
+          <w:rFonts w:ascii="Calibri" w:eastAsia="Calibri" w:hAnsi="Calibri" w:cs="Calibri"/>
+        </w:rPr>
+        <w:commentReference w:id="53"/>
       </w:r>
       <w:r>
         <w:rPr>
@@ -19296,7 +20734,25 @@
           <w:color w:val="000000"/>
           <w:lang w:eastAsia="ca-ES"/>
         </w:rPr>
-        <w:t>suggests that water availability may potentially have a stronger influence in germination</w:t>
+        <w:t>suggest</w:t>
+      </w:r>
+      <w:del w:id="54" w:author="EDUARDO FERNANDEZ PASCUAL" w:date="2024-03-21T17:37:00Z">
+        <w:r>
+          <w:rPr>
+            <w:rFonts w:eastAsia="Times New Roman" w:cstheme="minorHAnsi"/>
+            <w:color w:val="000000"/>
+            <w:lang w:eastAsia="ca-ES"/>
+          </w:rPr>
+          <w:delText>s</w:delText>
+        </w:r>
+      </w:del>
+      <w:r>
+        <w:rPr>
+          <w:rFonts w:eastAsia="Times New Roman" w:cstheme="minorHAnsi"/>
+          <w:color w:val="000000"/>
+          <w:lang w:eastAsia="ca-ES"/>
+        </w:rPr>
+        <w:t xml:space="preserve"> that water availability may potentially have a stronger influence in germination</w:t>
       </w:r>
       <w:r>
         <w:rPr>
@@ -19544,7 +21000,21 @@
         <w:rPr>
           <w:lang w:eastAsia="ca-ES"/>
         </w:rPr>
-        <w:t xml:space="preserve">, snow decreasing </w:t>
+        <w:t xml:space="preserve">, snow </w:t>
+      </w:r>
+      <w:ins w:id="55" w:author="EDUARDO FERNANDEZ PASCUAL" w:date="2024-03-21T17:37:00Z">
+        <w:r>
+          <w:rPr>
+            <w:lang w:eastAsia="ca-ES"/>
+          </w:rPr>
+          <w:t xml:space="preserve">is </w:t>
+        </w:r>
+      </w:ins>
+      <w:r>
+        <w:rPr>
+          <w:lang w:eastAsia="ca-ES"/>
+        </w:rPr>
+        <w:t xml:space="preserve">decreasing </w:t>
       </w:r>
       <w:r>
         <w:rPr>
@@ -19596,7 +21066,35 @@
         <w:rPr>
           <w:lang w:eastAsia="ca-ES"/>
         </w:rPr>
-        <w:t xml:space="preserve"> and also higher frequency of frost events</w:t>
+        <w:t xml:space="preserve"> and </w:t>
+      </w:r>
+      <w:del w:id="56" w:author="EDUARDO FERNANDEZ PASCUAL" w:date="2024-03-21T17:37:00Z">
+        <w:r>
+          <w:rPr>
+            <w:lang w:eastAsia="ca-ES"/>
+          </w:rPr>
+          <w:delText xml:space="preserve">also </w:delText>
+        </w:r>
+      </w:del>
+      <w:ins w:id="57" w:author="EDUARDO FERNANDEZ PASCUAL" w:date="2024-03-21T17:37:00Z">
+        <w:r>
+          <w:rPr>
+            <w:lang w:eastAsia="ca-ES"/>
+          </w:rPr>
+          <w:t>there is a</w:t>
+        </w:r>
+        <w:r>
+          <w:rPr>
+            <w:lang w:eastAsia="ca-ES"/>
+          </w:rPr>
+          <w:t xml:space="preserve"> </w:t>
+        </w:r>
+      </w:ins>
+      <w:r>
+        <w:rPr>
+          <w:lang w:eastAsia="ca-ES"/>
+        </w:rPr>
+        <w:t>higher frequency of frost events</w:t>
       </w:r>
       <w:r>
         <w:rPr>
@@ -19654,7 +21152,49 @@
         <w:rPr>
           <w:lang w:eastAsia="ca-ES"/>
         </w:rPr>
-        <w:t>. Considering this scenario,</w:t>
+        <w:t xml:space="preserve">. Considering </w:t>
+      </w:r>
+      <w:del w:id="58" w:author="EDUARDO FERNANDEZ PASCUAL" w:date="2024-03-21T17:37:00Z">
+        <w:r>
+          <w:rPr>
+            <w:lang w:eastAsia="ca-ES"/>
+          </w:rPr>
+          <w:delText xml:space="preserve">this </w:delText>
+        </w:r>
+      </w:del>
+      <w:ins w:id="59" w:author="EDUARDO FERNANDEZ PASCUAL" w:date="2024-03-21T17:37:00Z">
+        <w:r>
+          <w:rPr>
+            <w:lang w:eastAsia="ca-ES"/>
+          </w:rPr>
+          <w:t>such</w:t>
+        </w:r>
+        <w:r>
+          <w:rPr>
+            <w:lang w:eastAsia="ca-ES"/>
+          </w:rPr>
+          <w:t xml:space="preserve"> </w:t>
+        </w:r>
+      </w:ins>
+      <w:r>
+        <w:rPr>
+          <w:lang w:eastAsia="ca-ES"/>
+        </w:rPr>
+        <w:t>scenario</w:t>
+      </w:r>
+      <w:ins w:id="60" w:author="EDUARDO FERNANDEZ PASCUAL" w:date="2024-03-21T17:37:00Z">
+        <w:r>
+          <w:rPr>
+            <w:lang w:eastAsia="ca-ES"/>
+          </w:rPr>
+          <w:t>s</w:t>
+        </w:r>
+      </w:ins>
+      <w:r>
+        <w:rPr>
+          <w:lang w:eastAsia="ca-ES"/>
+        </w:rPr>
+        <w:t>,</w:t>
       </w:r>
       <w:r>
         <w:rPr>
@@ -19741,6 +21281,7 @@
         </w:rPr>
         <w:t xml:space="preserve">. </w:t>
       </w:r>
+      <w:commentRangeStart w:id="61"/>
       <w:r>
         <w:rPr>
           <w:lang w:eastAsia="ca-ES"/>
@@ -19757,7 +21298,21 @@
         <w:rPr>
           <w:lang w:eastAsia="ca-ES"/>
         </w:rPr>
-        <w:t xml:space="preserve">temperate systems will no longer be met and germination phenology alterations could have major </w:t>
+        <w:t>temperate systems will no longer</w:t>
+      </w:r>
+      <w:commentRangeEnd w:id="61"/>
+      <w:r>
+        <w:rPr>
+          <w:rStyle w:val="Refdecomentario"/>
+          <w:rFonts w:ascii="Calibri" w:eastAsia="Calibri" w:hAnsi="Calibri" w:cs="Calibri"/>
+        </w:rPr>
+        <w:commentReference w:id="61"/>
+      </w:r>
+      <w:r>
+        <w:rPr>
+          <w:lang w:eastAsia="ca-ES"/>
+        </w:rPr>
+        <w:t xml:space="preserve"> be met and germination phenology alterations could have major </w:t>
       </w:r>
       <w:r>
         <w:rPr>
@@ -19869,11 +21424,35 @@
         </w:rPr>
         <w:fldChar w:fldCharType="end"/>
       </w:r>
-      <w:r>
-        <w:rPr>
-          <w:lang w:eastAsia="ca-ES"/>
-        </w:rPr>
-        <w:t>. Like</w:t>
+      <w:ins w:id="62" w:author="EDUARDO FERNANDEZ PASCUAL" w:date="2024-03-21T17:38:00Z">
+        <w:r>
+          <w:rPr>
+            <w:lang w:eastAsia="ca-ES"/>
+          </w:rPr>
+          <w:t xml:space="preserve"> </w:t>
+        </w:r>
+      </w:ins>
+      <w:del w:id="63" w:author="EDUARDO FERNANDEZ PASCUAL" w:date="2024-03-21T17:38:00Z">
+        <w:r>
+          <w:rPr>
+            <w:lang w:eastAsia="ca-ES"/>
+          </w:rPr>
+          <w:delText>. L</w:delText>
+        </w:r>
+      </w:del>
+      <w:ins w:id="64" w:author="EDUARDO FERNANDEZ PASCUAL" w:date="2024-03-21T17:38:00Z">
+        <w:r>
+          <w:rPr>
+            <w:lang w:eastAsia="ca-ES"/>
+          </w:rPr>
+          <w:t>l</w:t>
+        </w:r>
+      </w:ins>
+      <w:r>
+        <w:rPr>
+          <w:lang w:eastAsia="ca-ES"/>
+        </w:rPr>
+        <w:t>ike</w:t>
       </w:r>
       <w:r>
         <w:rPr>
@@ -20256,7 +21835,71 @@
         <w:t xml:space="preserve"> and </w:t>
       </w:r>
       <w:r>
-        <w:t>MCI-21-PRE2020-092874: Ayudas para Contratos Predoctorales para la Formación de Doctores - FORMACIÓN PERSONAL INVESTIGADOR - FPI - del Ministerio de Ciencia e Innovación -</w:t>
+        <w:t xml:space="preserve">MCI-21-PRE2020-092874: </w:t>
+      </w:r>
+      <w:proofErr w:type="spellStart"/>
+      <w:r>
+        <w:t>Ayudas</w:t>
+      </w:r>
+      <w:proofErr w:type="spellEnd"/>
+      <w:r>
+        <w:t xml:space="preserve"> para </w:t>
+      </w:r>
+      <w:proofErr w:type="spellStart"/>
+      <w:r>
+        <w:t>Contratos</w:t>
+      </w:r>
+      <w:proofErr w:type="spellEnd"/>
+      <w:r>
+        <w:t xml:space="preserve"> </w:t>
+      </w:r>
+      <w:proofErr w:type="spellStart"/>
+      <w:r>
+        <w:t>Predoctorales</w:t>
+      </w:r>
+      <w:proofErr w:type="spellEnd"/>
+      <w:r>
+        <w:t xml:space="preserve"> para la </w:t>
+      </w:r>
+      <w:proofErr w:type="spellStart"/>
+      <w:r>
+        <w:t>Formación</w:t>
+      </w:r>
+      <w:proofErr w:type="spellEnd"/>
+      <w:r>
+        <w:t xml:space="preserve"> de </w:t>
+      </w:r>
+      <w:proofErr w:type="spellStart"/>
+      <w:r>
+        <w:t>Doctores</w:t>
+      </w:r>
+      <w:proofErr w:type="spellEnd"/>
+      <w:r>
+        <w:t xml:space="preserve"> - FORMACIÓN PERSONAL INVESTIGADOR - FPI - del </w:t>
+      </w:r>
+      <w:proofErr w:type="spellStart"/>
+      <w:r>
+        <w:t>Ministerio</w:t>
+      </w:r>
+      <w:proofErr w:type="spellEnd"/>
+      <w:r>
+        <w:t xml:space="preserve"> de </w:t>
+      </w:r>
+      <w:proofErr w:type="spellStart"/>
+      <w:r>
+        <w:t>Ciencia</w:t>
+      </w:r>
+      <w:proofErr w:type="spellEnd"/>
+      <w:r>
+        <w:t xml:space="preserve"> e </w:t>
+      </w:r>
+      <w:proofErr w:type="spellStart"/>
+      <w:r>
+        <w:t>Innovación</w:t>
+      </w:r>
+      <w:proofErr w:type="spellEnd"/>
+      <w:r>
+        <w:t xml:space="preserve"> -</w:t>
       </w:r>
     </w:p>
     <w:p>
@@ -23769,11 +25412,16 @@
               <w:t xml:space="preserve"> (</w:t>
             </w:r>
             <w:r>
-              <w:t>from T</w:t>
+              <w:t xml:space="preserve">from </w:t>
+            </w:r>
+            <w:proofErr w:type="spellStart"/>
+            <w:r>
+              <w:t>T</w:t>
             </w:r>
             <w:r>
               <w:t>mean</w:t>
             </w:r>
+            <w:proofErr w:type="spellEnd"/>
             <w:r>
               <w:t xml:space="preserve"> &gt;</w:t>
             </w:r>
@@ -24154,7 +25802,31 @@
         <w:t>(c)</w:t>
       </w:r>
       <w:r>
-        <w:t xml:space="preserve"> Weekly means of soil temperatures (Tmax and Tmin at 5 cm depth) measured during 10 years in two alpine sites of the Picos de Europa National Park, Cantabrian Mountains, Spain. Image of MLog5W, Geoprecision datalogger used in the field. </w:t>
+        <w:t xml:space="preserve"> Weekly means of soil temperatures (</w:t>
+      </w:r>
+      <w:proofErr w:type="spellStart"/>
+      <w:r>
+        <w:t>Tmax</w:t>
+      </w:r>
+      <w:proofErr w:type="spellEnd"/>
+      <w:r>
+        <w:t xml:space="preserve"> and </w:t>
+      </w:r>
+      <w:proofErr w:type="spellStart"/>
+      <w:r>
+        <w:t>Tmin</w:t>
+      </w:r>
+      <w:proofErr w:type="spellEnd"/>
+      <w:r>
+        <w:t xml:space="preserve"> at 5 cm depth) measured during 10 years in two alpine sites of the Picos de Europa National Park, Cantabrian Mountains, Spain. Image of MLog5W, </w:t>
+      </w:r>
+      <w:proofErr w:type="spellStart"/>
+      <w:r>
+        <w:t>Geoprecision</w:t>
+      </w:r>
+      <w:proofErr w:type="spellEnd"/>
+      <w:r>
+        <w:t xml:space="preserve"> datalogger used in the field. </w:t>
       </w:r>
       <w:r>
         <w:t xml:space="preserve">(d) </w:t>
@@ -24285,7 +25957,7 @@
         </w:rPr>
         <w:t xml:space="preserve"> </w:t>
       </w:r>
-      <w:commentRangeStart w:id="3"/>
+      <w:commentRangeStart w:id="65"/>
       <w:r>
         <w:rPr>
           <w:rFonts w:cstheme="minorHAnsi"/>
@@ -24298,13 +25970,13 @@
         </w:rPr>
         <w:t xml:space="preserve"> </w:t>
       </w:r>
-      <w:commentRangeEnd w:id="3"/>
+      <w:commentRangeEnd w:id="65"/>
       <w:r>
         <w:rPr>
           <w:rStyle w:val="Refdecomentario"/>
           <w:rFonts w:ascii="Calibri" w:eastAsia="Calibri" w:hAnsi="Calibri" w:cs="Calibri"/>
         </w:rPr>
-        <w:commentReference w:id="3"/>
+        <w:commentReference w:id="65"/>
       </w:r>
       <w:r>
         <w:rPr>
@@ -24561,7 +26233,21 @@
         <w:rPr>
           <w:rFonts w:cstheme="minorHAnsi"/>
         </w:rPr>
-        <w:t xml:space="preserve"> Phylogenetical tree with each species calculated germination shift. Orange bars represent germination shift towards early season (higher germination in fellfield incubator in comparison to snowbed incubator, i.e bigger differential area), blue bars represent germination shift towards late season (higher germination in snowbed incubator in comparison to fellfield incubator)</w:t>
+        <w:t xml:space="preserve"> Phylogenetical tree with each species calculated germination shift. Orange bars represent germination shift towards early season (higher germination in fellfield incubator in comparison to snowbed incubator, </w:t>
+      </w:r>
+      <w:proofErr w:type="spellStart"/>
+      <w:r>
+        <w:rPr>
+          <w:rFonts w:cstheme="minorHAnsi"/>
+        </w:rPr>
+        <w:t>i.e</w:t>
+      </w:r>
+      <w:proofErr w:type="spellEnd"/>
+      <w:r>
+        <w:rPr>
+          <w:rFonts w:cstheme="minorHAnsi"/>
+        </w:rPr>
+        <w:t xml:space="preserve"> bigger differential area), blue bars represent germination shift towards late season (higher germination in snowbed incubator in comparison to fellfield incubator)</w:t>
       </w:r>
       <w:r>
         <w:rPr>
@@ -24683,8 +26369,16 @@
         <w:rPr>
           <w:rFonts w:cstheme="minorHAnsi"/>
         </w:rPr>
-        <w:t>for both incubators in each systems</w:t>
-      </w:r>
+        <w:t xml:space="preserve">for both incubators in each </w:t>
+      </w:r>
+      <w:proofErr w:type="gramStart"/>
+      <w:r>
+        <w:rPr>
+          <w:rFonts w:cstheme="minorHAnsi"/>
+        </w:rPr>
+        <w:t>systems</w:t>
+      </w:r>
+      <w:proofErr w:type="gramEnd"/>
       <w:r>
         <w:rPr>
           <w:rFonts w:cstheme="minorHAnsi"/>
@@ -24701,7 +26395,21 @@
         <w:rPr>
           <w:rFonts w:cstheme="minorHAnsi"/>
         </w:rPr>
-        <w:t xml:space="preserve">ffects of incubator according to the MCMC-glmm analysis of </w:t>
+        <w:t>ffects of incubator according to the MCMC-</w:t>
+      </w:r>
+      <w:proofErr w:type="spellStart"/>
+      <w:r>
+        <w:rPr>
+          <w:rFonts w:cstheme="minorHAnsi"/>
+        </w:rPr>
+        <w:t>glmm</w:t>
+      </w:r>
+      <w:proofErr w:type="spellEnd"/>
+      <w:r>
+        <w:rPr>
+          <w:rFonts w:cstheme="minorHAnsi"/>
+        </w:rPr>
+        <w:t xml:space="preserve"> analysis of </w:t>
       </w:r>
       <w:r>
         <w:rPr>
@@ -25019,7 +26727,21 @@
         <w:rPr>
           <w:rFonts w:cstheme="minorHAnsi"/>
         </w:rPr>
-        <w:t>autumn, winter, spring, summer and total</w:t>
+        <w:t xml:space="preserve">autumn, winter, spring, </w:t>
+      </w:r>
+      <w:proofErr w:type="gramStart"/>
+      <w:r>
+        <w:rPr>
+          <w:rFonts w:cstheme="minorHAnsi"/>
+        </w:rPr>
+        <w:t>summer</w:t>
+      </w:r>
+      <w:proofErr w:type="gramEnd"/>
+      <w:r>
+        <w:rPr>
+          <w:rFonts w:cstheme="minorHAnsi"/>
+        </w:rPr>
+        <w:t xml:space="preserve"> and total</w:t>
       </w:r>
       <w:r>
         <w:rPr>
@@ -25276,13 +26998,10 @@
 
 <file path=word/comments.xml><?xml version="1.0" encoding="utf-8"?>
 <w:comments xmlns:wpc="http://schemas.microsoft.com/office/word/2010/wordprocessingCanvas" xmlns:cx="http://schemas.microsoft.com/office/drawing/2014/chartex" xmlns:cx1="http://schemas.microsoft.com/office/drawing/2015/9/8/chartex" xmlns:cx2="http://schemas.microsoft.com/office/drawing/2015/10/21/chartex" xmlns:cx3="http://schemas.microsoft.com/office/drawing/2016/5/9/chartex" xmlns:cx4="http://schemas.microsoft.com/office/drawing/2016/5/10/chartex" xmlns:cx5="http://schemas.microsoft.com/office/drawing/2016/5/11/chartex" xmlns:cx6="http://schemas.microsoft.com/office/drawing/2016/5/12/chartex" xmlns:cx7="http://schemas.microsoft.com/office/drawing/2016/5/13/chartex" xmlns:cx8="http://schemas.microsoft.com/office/drawing/2016/5/14/chartex" xmlns:mc="http://schemas.openxmlformats.org/markup-compatibility/2006" xmlns:aink="http://schemas.microsoft.com/office/drawing/2016/ink" xmlns:am3d="http://schemas.microsoft.com/office/drawing/2017/model3d" xmlns:o="urn:schemas-microsoft-com:office:office" xmlns:oel="http://schemas.microsoft.com/office/2019/extlst" xmlns:r="http://schemas.openxmlformats.org/officeDocument/2006/relationships" xmlns:m="http://schemas.openxmlformats.org/officeDocument/2006/math" xmlns:v="urn:schemas-microsoft-com:vml" xmlns:wp14="http://schemas.microsoft.com/office/word/2010/wordprocessingDrawing" xmlns:wp="http://schemas.openxmlformats.org/drawingml/2006/wordprocessingDrawing" xmlns:w10="urn:schemas-microsoft-com:office:word" xmlns:w="http://schemas.openxmlformats.org/wordprocessingml/2006/main" xmlns:w14="http://schemas.microsoft.com/office/word/2010/wordml" xmlns:w15="http://schemas.microsoft.com/office/word/2012/wordml" xmlns:w16cex="http://schemas.microsoft.com/office/word/2018/wordml/cex" xmlns:w16cid="http://schemas.microsoft.com/office/word/2016/wordml/cid" xmlns:w16="http://schemas.microsoft.com/office/word/2018/wordml" xmlns:w16sdtdh="http://schemas.microsoft.com/office/word/2020/wordml/sdtdatahash" xmlns:w16se="http://schemas.microsoft.com/office/word/2015/wordml/symex" xmlns:wpg="http://schemas.microsoft.com/office/word/2010/wordprocessingGroup" xmlns:wpi="http://schemas.microsoft.com/office/word/2010/wordprocessingInk" xmlns:wne="http://schemas.microsoft.com/office/word/2006/wordml" xmlns:wps="http://schemas.microsoft.com/office/word/2010/wordprocessingShape" mc:Ignorable="w14 w15 w16se w16cid w16 w16cex w16sdtdh wp14">
-  <w:comment w:id="0" w:author="FRANCISCO DE BORJA JIMENEZ-ALFARO GONZALEZ" w:date="2024-02-16T12:35:00Z" w:initials="BJ">
+  <w:comment w:id="0" w:author="EDUARDO FERNANDEZ PASCUAL" w:date="2024-03-21T17:11:00Z" w:initials="EF">
     <w:p>
       <w:pPr>
         <w:pStyle w:val="Textocomentario"/>
-        <w:rPr>
-          <w:lang w:val="es-ES"/>
-        </w:rPr>
       </w:pPr>
       <w:r>
         <w:rPr>
@@ -25291,20 +27010,14 @@
         <w:annotationRef/>
       </w:r>
       <w:r>
-        <w:rPr>
-          <w:lang w:val="es-ES"/>
-        </w:rPr>
-        <w:t>Podemos dar un número o rango de días?</w:t>
+        <w:t>Esto no sería parte de los métodos?</w:t>
       </w:r>
     </w:p>
   </w:comment>
-  <w:comment w:id="1" w:author="CLARA ESPINOSA DEL ALBA" w:date="2024-02-19T12:11:00Z" w:initials="CE">
+  <w:comment w:id="1" w:author="EDUARDO FERNANDEZ PASCUAL" w:date="2024-03-21T17:12:00Z" w:initials="EF">
     <w:p>
       <w:pPr>
         <w:pStyle w:val="Textocomentario"/>
-        <w:rPr>
-          <w:lang w:val="es-ES"/>
-        </w:rPr>
       </w:pPr>
       <w:r>
         <w:rPr>
@@ -25313,20 +27026,141 @@
         <w:annotationRef/>
       </w:r>
       <w:r>
-        <w:rPr>
-          <w:lang w:val="es-ES"/>
-        </w:rPr>
-        <w:t>Tenemos calculado el tiempo de delay para llegar al 50% de germinación</w:t>
-      </w:r>
-      <w:r>
-        <w:rPr>
-          <w:lang w:val="es-ES"/>
-        </w:rPr>
-        <w:t>, esta en una de las tablas del apéndice, pero en el texto principal no lo referenciamos mucho, usamos el germination shift!</w:t>
+        <w:t>No entiendo esta frase, si arriba dice que hay un delay en el snowbed scenario</w:t>
       </w:r>
     </w:p>
   </w:comment>
-  <w:comment w:id="2" w:author="FRANCISCO DE BORJA JIMENEZ-ALFARO GONZALEZ" w:date="2024-02-16T13:01:00Z" w:initials="BJ">
+  <w:comment w:id="2" w:author="FRANCISCO DE BORJA JIMENEZ-ALFARO GONZALEZ" w:date="2024-02-16T12:35:00Z" w:initials="BJ">
+    <w:p>
+      <w:pPr>
+        <w:pStyle w:val="Textocomentario"/>
+        <w:rPr>
+          <w:lang w:val="es-ES"/>
+        </w:rPr>
+      </w:pPr>
+      <w:r>
+        <w:rPr>
+          <w:rStyle w:val="Refdecomentario"/>
+        </w:rPr>
+        <w:annotationRef/>
+      </w:r>
+      <w:r>
+        <w:rPr>
+          <w:lang w:val="es-ES"/>
+        </w:rPr>
+        <w:t>Podemos dar un número o rango de días?</w:t>
+      </w:r>
+    </w:p>
+  </w:comment>
+  <w:comment w:id="3" w:author="CLARA ESPINOSA DEL ALBA" w:date="2024-02-19T12:11:00Z" w:initials="CE">
+    <w:p>
+      <w:pPr>
+        <w:pStyle w:val="Textocomentario"/>
+        <w:rPr>
+          <w:lang w:val="es-ES"/>
+        </w:rPr>
+      </w:pPr>
+      <w:r>
+        <w:rPr>
+          <w:rStyle w:val="Refdecomentario"/>
+        </w:rPr>
+        <w:annotationRef/>
+      </w:r>
+      <w:r>
+        <w:rPr>
+          <w:lang w:val="es-ES"/>
+        </w:rPr>
+        <w:t>Tenemos calculado el tiempo de delay para llegar al 50% de germinación</w:t>
+      </w:r>
+      <w:r>
+        <w:rPr>
+          <w:lang w:val="es-ES"/>
+        </w:rPr>
+        <w:t>, esta en una de las tablas del apéndice, pero en el texto principal no lo referenciamos mucho, usamos el germination shift!</w:t>
+      </w:r>
+    </w:p>
+  </w:comment>
+  <w:comment w:id="4" w:author="EDUARDO FERNANDEZ PASCUAL" w:date="2024-03-21T17:13:00Z" w:initials="EF">
+    <w:p>
+      <w:pPr>
+        <w:pStyle w:val="Textocomentario"/>
+      </w:pPr>
+      <w:r>
+        <w:rPr>
+          <w:rStyle w:val="Refdecomentario"/>
+        </w:rPr>
+        <w:annotationRef/>
+      </w:r>
+      <w:r>
+        <w:t>Fitness es un concepto relativo al individuo, no sé si se puede hablar de community fitness</w:t>
+      </w:r>
+    </w:p>
+  </w:comment>
+  <w:comment w:id="5" w:author="EDUARDO FERNANDEZ PASCUAL" w:date="2024-03-21T17:13:00Z" w:initials="EF">
+    <w:p>
+      <w:pPr>
+        <w:pStyle w:val="Textocomentario"/>
+      </w:pPr>
+      <w:r>
+        <w:rPr>
+          <w:rStyle w:val="Refdecomentario"/>
+        </w:rPr>
+        <w:annotationRef/>
+      </w:r>
+      <w:r>
+        <w:t>Qué es el community evolvement?</w:t>
+      </w:r>
+    </w:p>
+  </w:comment>
+  <w:comment w:id="7" w:author="EDUARDO FERNANDEZ PASCUAL" w:date="2024-03-21T17:15:00Z" w:initials="EF">
+    <w:p>
+      <w:pPr>
+        <w:pStyle w:val="Textocomentario"/>
+      </w:pPr>
+      <w:r>
+        <w:rPr>
+          <w:rStyle w:val="Refdecomentario"/>
+        </w:rPr>
+        <w:annotationRef/>
+      </w:r>
+      <w:r>
+        <w:t>Yo no diría tal cosa, creo que hay muchísima literatura de seed ecology dedicada a la germination phenology, aunque no utilice el término phenology</w:t>
+      </w:r>
+    </w:p>
+  </w:comment>
+  <w:comment w:id="14" w:author="EDUARDO FERNANDEZ PASCUAL" w:date="2024-03-21T17:17:00Z" w:initials="EF">
+    <w:p>
+      <w:pPr>
+        <w:pStyle w:val="Textocomentario"/>
+      </w:pPr>
+      <w:r>
+        <w:rPr>
+          <w:rStyle w:val="Refdecomentario"/>
+        </w:rPr>
+        <w:annotationRef/>
+      </w:r>
+      <w:r>
+        <w:t>No lower?</w:t>
+      </w:r>
+    </w:p>
+  </w:comment>
+  <w:comment w:id="15" w:author="EDUARDO FERNANDEZ PASCUAL" w:date="2024-03-21T17:18:00Z" w:initials="EF">
+    <w:p>
+      <w:pPr>
+        <w:pStyle w:val="Textocomentario"/>
+      </w:pPr>
+      <w:r>
+        <w:rPr>
+          <w:rStyle w:val="Refdecomentario"/>
+        </w:rPr>
+        <w:annotationRef/>
+      </w:r>
+      <w:r>
+        <w:t>Community?</w:t>
+      </w:r>
+    </w:p>
+  </w:comment>
+  <w:comment w:id="23" w:author="FRANCISCO DE BORJA JIMENEZ-ALFARO GONZALEZ" w:date="2024-02-16T13:01:00Z" w:initials="BJ">
     <w:p>
       <w:pPr>
         <w:pStyle w:val="Textocomentario"/>
@@ -25376,7 +27210,71 @@
       </w:r>
     </w:p>
   </w:comment>
-  <w:comment w:id="3" w:author="EDUARDO FERNANDEZ PASCUAL" w:date="2023-09-04T13:24:00Z" w:initials="EF">
+  <w:comment w:id="26" w:author="EDUARDO FERNANDEZ PASCUAL" w:date="2024-03-21T17:28:00Z" w:initials="EF">
+    <w:p>
+      <w:pPr>
+        <w:pStyle w:val="Textocomentario"/>
+      </w:pPr>
+      <w:r>
+        <w:rPr>
+          <w:rStyle w:val="Refdecomentario"/>
+        </w:rPr>
+        <w:annotationRef/>
+      </w:r>
+      <w:r>
+        <w:t>No sé si el que lea esto, en este punto, entenderá que es un microedge</w:t>
+      </w:r>
+    </w:p>
+  </w:comment>
+  <w:comment w:id="33" w:author="EDUARDO FERNANDEZ PASCUAL" w:date="2024-03-21T17:31:00Z" w:initials="EF">
+    <w:p>
+      <w:pPr>
+        <w:pStyle w:val="Textocomentario"/>
+      </w:pPr>
+      <w:r>
+        <w:rPr>
+          <w:rStyle w:val="Refdecomentario"/>
+        </w:rPr>
+        <w:annotationRef/>
+      </w:r>
+      <w:r>
+        <w:t>Species are not fullfilled? Hay que cambiarlo, son los requerimientos los que no son fullfilled</w:t>
+      </w:r>
+    </w:p>
+  </w:comment>
+  <w:comment w:id="53" w:author="EDUARDO FERNANDEZ PASCUAL" w:date="2024-03-21T17:37:00Z" w:initials="EF">
+    <w:p>
+      <w:pPr>
+        <w:pStyle w:val="Textocomentario"/>
+      </w:pPr>
+      <w:r>
+        <w:rPr>
+          <w:rStyle w:val="Refdecomentario"/>
+        </w:rPr>
+        <w:annotationRef/>
+      </w:r>
+      <w:r>
+        <w:t>No estoy de acuerdo, el agua es el factor principal, la semilla necesita estar embebida. Otra cosa es que en ciertos ecosistemas la temperatura sea el factor principal que regula la fenologia de la germinacion (no el proceso fisiologico de germinacion en si)</w:t>
+      </w:r>
+    </w:p>
+  </w:comment>
+  <w:comment w:id="61" w:author="EDUARDO FERNANDEZ PASCUAL" w:date="2024-03-21T17:39:00Z" w:initials="EF">
+    <w:p>
+      <w:pPr>
+        <w:pStyle w:val="Textocomentario"/>
+      </w:pPr>
+      <w:r>
+        <w:rPr>
+          <w:rStyle w:val="Refdecomentario"/>
+        </w:rPr>
+        <w:annotationRef/>
+      </w:r>
+      <w:r>
+        <w:t>However, present germination requirements are not a guanrantee of future germination requirements given the plasticity of seed responses to temperature (Fernández Pascual et al 2019 Biol Reviews)</w:t>
+      </w:r>
+    </w:p>
+  </w:comment>
+  <w:comment w:id="65" w:author="EDUARDO FERNANDEZ PASCUAL" w:date="2023-09-04T13:24:00Z" w:initials="EF">
     <w:p>
       <w:pPr>
         <w:pStyle w:val="Textocomentario"/>
@@ -25403,27 +27301,60 @@
 
 <file path=word/commentsExtended.xml><?xml version="1.0" encoding="utf-8"?>
 <w15:commentsEx xmlns:wpc="http://schemas.microsoft.com/office/word/2010/wordprocessingCanvas" xmlns:cx="http://schemas.microsoft.com/office/drawing/2014/chartex" xmlns:cx1="http://schemas.microsoft.com/office/drawing/2015/9/8/chartex" xmlns:cx2="http://schemas.microsoft.com/office/drawing/2015/10/21/chartex" xmlns:cx3="http://schemas.microsoft.com/office/drawing/2016/5/9/chartex" xmlns:cx4="http://schemas.microsoft.com/office/drawing/2016/5/10/chartex" xmlns:cx5="http://schemas.microsoft.com/office/drawing/2016/5/11/chartex" xmlns:cx6="http://schemas.microsoft.com/office/drawing/2016/5/12/chartex" xmlns:cx7="http://schemas.microsoft.com/office/drawing/2016/5/13/chartex" xmlns:cx8="http://schemas.microsoft.com/office/drawing/2016/5/14/chartex" xmlns:mc="http://schemas.openxmlformats.org/markup-compatibility/2006" xmlns:aink="http://schemas.microsoft.com/office/drawing/2016/ink" xmlns:am3d="http://schemas.microsoft.com/office/drawing/2017/model3d" xmlns:o="urn:schemas-microsoft-com:office:office" xmlns:oel="http://schemas.microsoft.com/office/2019/extlst" xmlns:r="http://schemas.openxmlformats.org/officeDocument/2006/relationships" xmlns:m="http://schemas.openxmlformats.org/officeDocument/2006/math" xmlns:v="urn:schemas-microsoft-com:vml" xmlns:wp14="http://schemas.microsoft.com/office/word/2010/wordprocessingDrawing" xmlns:wp="http://schemas.openxmlformats.org/drawingml/2006/wordprocessingDrawing" xmlns:w10="urn:schemas-microsoft-com:office:word" xmlns:w="http://schemas.openxmlformats.org/wordprocessingml/2006/main" xmlns:w14="http://schemas.microsoft.com/office/word/2010/wordml" xmlns:w15="http://schemas.microsoft.com/office/word/2012/wordml" xmlns:w16cex="http://schemas.microsoft.com/office/word/2018/wordml/cex" xmlns:w16cid="http://schemas.microsoft.com/office/word/2016/wordml/cid" xmlns:w16="http://schemas.microsoft.com/office/word/2018/wordml" xmlns:w16sdtdh="http://schemas.microsoft.com/office/word/2020/wordml/sdtdatahash" xmlns:w16se="http://schemas.microsoft.com/office/word/2015/wordml/symex" xmlns:wpg="http://schemas.microsoft.com/office/word/2010/wordprocessingGroup" xmlns:wpi="http://schemas.microsoft.com/office/word/2010/wordprocessingInk" xmlns:wne="http://schemas.microsoft.com/office/word/2006/wordml" xmlns:wps="http://schemas.microsoft.com/office/word/2010/wordprocessingShape" mc:Ignorable="w14 w15 w16se w16cid w16 w16cex w16sdtdh wp14">
+  <w15:commentEx w15:paraId="264FA14F" w15:done="0"/>
+  <w15:commentEx w15:paraId="0F42D19F" w15:done="0"/>
   <w15:commentEx w15:paraId="2357C96C" w15:done="0"/>
   <w15:commentEx w15:paraId="45022E01" w15:paraIdParent="2357C96C" w15:done="0"/>
+  <w15:commentEx w15:paraId="6BE1EBEC" w15:done="0"/>
+  <w15:commentEx w15:paraId="0F24165E" w15:done="0"/>
+  <w15:commentEx w15:paraId="31EEBD6E" w15:done="0"/>
+  <w15:commentEx w15:paraId="20D5FF25" w15:done="0"/>
+  <w15:commentEx w15:paraId="32DAA466" w15:done="0"/>
   <w15:commentEx w15:paraId="00BBF8F0" w15:done="0"/>
+  <w15:commentEx w15:paraId="573F6D06" w15:done="0"/>
+  <w15:commentEx w15:paraId="51DA8F7F" w15:done="0"/>
+  <w15:commentEx w15:paraId="4C4C5DCE" w15:done="0"/>
+  <w15:commentEx w15:paraId="63982584" w15:done="0"/>
   <w15:commentEx w15:paraId="5094F66C" w15:done="1"/>
 </w15:commentsEx>
 </file>
 
 <file path=word/commentsExtensible.xml><?xml version="1.0" encoding="utf-8"?>
 <w16cex:commentsExtensible xmlns:wpc="http://schemas.microsoft.com/office/word/2010/wordprocessingCanvas" xmlns:cx="http://schemas.microsoft.com/office/drawing/2014/chartex" xmlns:cx1="http://schemas.microsoft.com/office/drawing/2015/9/8/chartex" xmlns:cx2="http://schemas.microsoft.com/office/drawing/2015/10/21/chartex" xmlns:cx3="http://schemas.microsoft.com/office/drawing/2016/5/9/chartex" xmlns:cx4="http://schemas.microsoft.com/office/drawing/2016/5/10/chartex" xmlns:cx5="http://schemas.microsoft.com/office/drawing/2016/5/11/chartex" xmlns:cx6="http://schemas.microsoft.com/office/drawing/2016/5/12/chartex" xmlns:cx7="http://schemas.microsoft.com/office/drawing/2016/5/13/chartex" xmlns:cx8="http://schemas.microsoft.com/office/drawing/2016/5/14/chartex" xmlns:cr="http://schemas.microsoft.com/office/comments/2020/reactions" xmlns:mc="http://schemas.openxmlformats.org/markup-compatibility/2006" xmlns:aink="http://schemas.microsoft.com/office/drawing/2016/ink" xmlns:am3d="http://schemas.microsoft.com/office/drawing/2017/model3d" xmlns:o="urn:schemas-microsoft-com:office:office" xmlns:oel="http://schemas.microsoft.com/office/2019/extlst" xmlns:r="http://schemas.openxmlformats.org/officeDocument/2006/relationships" xmlns:m="http://schemas.openxmlformats.org/officeDocument/2006/math" xmlns:v="urn:schemas-microsoft-com:vml" xmlns:wp14="http://schemas.microsoft.com/office/word/2010/wordprocessingDrawing" xmlns:wp="http://schemas.openxmlformats.org/drawingml/2006/wordprocessingDrawing" xmlns:w10="urn:schemas-microsoft-com:office:word" xmlns:w="http://schemas.openxmlformats.org/wordprocessingml/2006/main" xmlns:w14="http://schemas.microsoft.com/office/word/2010/wordml" xmlns:w15="http://schemas.microsoft.com/office/word/2012/wordml" xmlns:w16cex="http://schemas.microsoft.com/office/word/2018/wordml/cex" xmlns:w16cid="http://schemas.microsoft.com/office/word/2016/wordml/cid" xmlns:w16="http://schemas.microsoft.com/office/word/2018/wordml" xmlns:w16sdtdh="http://schemas.microsoft.com/office/word/2020/wordml/sdtdatahash" xmlns:w16se="http://schemas.microsoft.com/office/word/2015/wordml/symex" xmlns:wpg="http://schemas.microsoft.com/office/word/2010/wordprocessingGroup" xmlns:wpi="http://schemas.microsoft.com/office/word/2010/wordprocessingInk" xmlns:wne="http://schemas.microsoft.com/office/word/2006/wordml" xmlns:wps="http://schemas.microsoft.com/office/word/2010/wordprocessingShape" mc:Ignorable="w14 w15 w16se w16cid w16 w16cex w16sdtdh cr wp14">
+  <w16cex:commentExtensible w16cex:durableId="36898406" w16cex:dateUtc="2024-03-21T16:11:00Z"/>
+  <w16cex:commentExtensible w16cex:durableId="388EB7D6" w16cex:dateUtc="2024-03-21T16:12:00Z"/>
   <w16cex:commentExtensible w16cex:durableId="633DF01C" w16cex:dateUtc="2024-02-16T11:35:00Z"/>
   <w16cex:commentExtensible w16cex:durableId="39922753" w16cex:dateUtc="2024-02-19T11:11:00Z"/>
+  <w16cex:commentExtensible w16cex:durableId="78AF799C" w16cex:dateUtc="2024-03-21T16:13:00Z"/>
+  <w16cex:commentExtensible w16cex:durableId="6130CEF3" w16cex:dateUtc="2024-03-21T16:13:00Z"/>
+  <w16cex:commentExtensible w16cex:durableId="0F32EA29" w16cex:dateUtc="2024-03-21T16:15:00Z"/>
+  <w16cex:commentExtensible w16cex:durableId="4AE18A2E" w16cex:dateUtc="2024-03-21T16:17:00Z"/>
+  <w16cex:commentExtensible w16cex:durableId="390A072B" w16cex:dateUtc="2024-03-21T16:18:00Z"/>
   <w16cex:commentExtensible w16cex:durableId="5E19CD52" w16cex:dateUtc="2024-02-16T12:01:00Z"/>
+  <w16cex:commentExtensible w16cex:durableId="5DFE4E94" w16cex:dateUtc="2024-03-21T16:28:00Z"/>
+  <w16cex:commentExtensible w16cex:durableId="2F80F89D" w16cex:dateUtc="2024-03-21T16:31:00Z"/>
+  <w16cex:commentExtensible w16cex:durableId="655D2C49" w16cex:dateUtc="2024-03-21T16:37:00Z"/>
+  <w16cex:commentExtensible w16cex:durableId="401E4587" w16cex:dateUtc="2024-03-21T16:39:00Z"/>
   <w16cex:commentExtensible w16cex:durableId="28A05925" w16cex:dateUtc="2023-09-04T11:24:00Z"/>
 </w16cex:commentsExtensible>
 </file>
 
 <file path=word/commentsIds.xml><?xml version="1.0" encoding="utf-8"?>
 <w16cid:commentsIds xmlns:wpc="http://schemas.microsoft.com/office/word/2010/wordprocessingCanvas" xmlns:cx="http://schemas.microsoft.com/office/drawing/2014/chartex" xmlns:cx1="http://schemas.microsoft.com/office/drawing/2015/9/8/chartex" xmlns:cx2="http://schemas.microsoft.com/office/drawing/2015/10/21/chartex" xmlns:cx3="http://schemas.microsoft.com/office/drawing/2016/5/9/chartex" xmlns:cx4="http://schemas.microsoft.com/office/drawing/2016/5/10/chartex" xmlns:cx5="http://schemas.microsoft.com/office/drawing/2016/5/11/chartex" xmlns:cx6="http://schemas.microsoft.com/office/drawing/2016/5/12/chartex" xmlns:cx7="http://schemas.microsoft.com/office/drawing/2016/5/13/chartex" xmlns:cx8="http://schemas.microsoft.com/office/drawing/2016/5/14/chartex" xmlns:mc="http://schemas.openxmlformats.org/markup-compatibility/2006" xmlns:aink="http://schemas.microsoft.com/office/drawing/2016/ink" xmlns:am3d="http://schemas.microsoft.com/office/drawing/2017/model3d" xmlns:o="urn:schemas-microsoft-com:office:office" xmlns:oel="http://schemas.microsoft.com/office/2019/extlst" xmlns:r="http://schemas.openxmlformats.org/officeDocument/2006/relationships" xmlns:m="http://schemas.openxmlformats.org/officeDocument/2006/math" xmlns:v="urn:schemas-microsoft-com:vml" xmlns:wp14="http://schemas.microsoft.com/office/word/2010/wordprocessingDrawing" xmlns:wp="http://schemas.openxmlformats.org/drawingml/2006/wordprocessingDrawing" xmlns:w10="urn:schemas-microsoft-com:office:word" xmlns:w="http://schemas.openxmlformats.org/wordprocessingml/2006/main" xmlns:w14="http://schemas.microsoft.com/office/word/2010/wordml" xmlns:w15="http://schemas.microsoft.com/office/word/2012/wordml" xmlns:w16cex="http://schemas.microsoft.com/office/word/2018/wordml/cex" xmlns:w16cid="http://schemas.microsoft.com/office/word/2016/wordml/cid" xmlns:w16="http://schemas.microsoft.com/office/word/2018/wordml" xmlns:w16sdtdh="http://schemas.microsoft.com/office/word/2020/wordml/sdtdatahash" xmlns:w16se="http://schemas.microsoft.com/office/word/2015/wordml/symex" xmlns:wpg="http://schemas.microsoft.com/office/word/2010/wordprocessingGroup" xmlns:wpi="http://schemas.microsoft.com/office/word/2010/wordprocessingInk" xmlns:wne="http://schemas.microsoft.com/office/word/2006/wordml" xmlns:wps="http://schemas.microsoft.com/office/word/2010/wordprocessingShape" mc:Ignorable="w14 w15 w16se w16cid w16 w16cex w16sdtdh wp14">
+  <w16cid:commentId w16cid:paraId="264FA14F" w16cid:durableId="36898406"/>
+  <w16cid:commentId w16cid:paraId="0F42D19F" w16cid:durableId="388EB7D6"/>
   <w16cid:commentId w16cid:paraId="2357C96C" w16cid:durableId="633DF01C"/>
   <w16cid:commentId w16cid:paraId="45022E01" w16cid:durableId="39922753"/>
+  <w16cid:commentId w16cid:paraId="6BE1EBEC" w16cid:durableId="78AF799C"/>
+  <w16cid:commentId w16cid:paraId="0F24165E" w16cid:durableId="6130CEF3"/>
+  <w16cid:commentId w16cid:paraId="31EEBD6E" w16cid:durableId="0F32EA29"/>
+  <w16cid:commentId w16cid:paraId="20D5FF25" w16cid:durableId="4AE18A2E"/>
+  <w16cid:commentId w16cid:paraId="32DAA466" w16cid:durableId="390A072B"/>
   <w16cid:commentId w16cid:paraId="00BBF8F0" w16cid:durableId="5E19CD52"/>
+  <w16cid:commentId w16cid:paraId="573F6D06" w16cid:durableId="5DFE4E94"/>
+  <w16cid:commentId w16cid:paraId="51DA8F7F" w16cid:durableId="2F80F89D"/>
+  <w16cid:commentId w16cid:paraId="4C4C5DCE" w16cid:durableId="655D2C49"/>
+  <w16cid:commentId w16cid:paraId="63982584" w16cid:durableId="401E4587"/>
   <w16cid:commentId w16cid:paraId="5094F66C" w16cid:durableId="28A05925"/>
 </w16cid:commentsIds>
 </file>
@@ -29338,14 +31269,14 @@
 
 <file path=word/people.xml><?xml version="1.0" encoding="utf-8"?>
 <w15:people xmlns:wpc="http://schemas.microsoft.com/office/word/2010/wordprocessingCanvas" xmlns:cx="http://schemas.microsoft.com/office/drawing/2014/chartex" xmlns:cx1="http://schemas.microsoft.com/office/drawing/2015/9/8/chartex" xmlns:cx2="http://schemas.microsoft.com/office/drawing/2015/10/21/chartex" xmlns:cx3="http://schemas.microsoft.com/office/drawing/2016/5/9/chartex" xmlns:cx4="http://schemas.microsoft.com/office/drawing/2016/5/10/chartex" xmlns:cx5="http://schemas.microsoft.com/office/drawing/2016/5/11/chartex" xmlns:cx6="http://schemas.microsoft.com/office/drawing/2016/5/12/chartex" xmlns:cx7="http://schemas.microsoft.com/office/drawing/2016/5/13/chartex" xmlns:cx8="http://schemas.microsoft.com/office/drawing/2016/5/14/chartex" xmlns:mc="http://schemas.openxmlformats.org/markup-compatibility/2006" xmlns:aink="http://schemas.microsoft.com/office/drawing/2016/ink" xmlns:am3d="http://schemas.microsoft.com/office/drawing/2017/model3d" xmlns:o="urn:schemas-microsoft-com:office:office" xmlns:oel="http://schemas.microsoft.com/office/2019/extlst" xmlns:r="http://schemas.openxmlformats.org/officeDocument/2006/relationships" xmlns:m="http://schemas.openxmlformats.org/officeDocument/2006/math" xmlns:v="urn:schemas-microsoft-com:vml" xmlns:wp14="http://schemas.microsoft.com/office/word/2010/wordprocessingDrawing" xmlns:wp="http://schemas.openxmlformats.org/drawingml/2006/wordprocessingDrawing" xmlns:w10="urn:schemas-microsoft-com:office:word" xmlns:w="http://schemas.openxmlformats.org/wordprocessingml/2006/main" xmlns:w14="http://schemas.microsoft.com/office/word/2010/wordml" xmlns:w15="http://schemas.microsoft.com/office/word/2012/wordml" xmlns:w16cex="http://schemas.microsoft.com/office/word/2018/wordml/cex" xmlns:w16cid="http://schemas.microsoft.com/office/word/2016/wordml/cid" xmlns:w16="http://schemas.microsoft.com/office/word/2018/wordml" xmlns:w16sdtdh="http://schemas.microsoft.com/office/word/2020/wordml/sdtdatahash" xmlns:w16se="http://schemas.microsoft.com/office/word/2015/wordml/symex" xmlns:wpg="http://schemas.microsoft.com/office/word/2010/wordprocessingGroup" xmlns:wpi="http://schemas.microsoft.com/office/word/2010/wordprocessingInk" xmlns:wne="http://schemas.microsoft.com/office/word/2006/wordml" xmlns:wps="http://schemas.microsoft.com/office/word/2010/wordprocessingShape" mc:Ignorable="w14 w15 w16se w16cid w16 w16cex w16sdtdh wp14">
+  <w15:person w15:author="EDUARDO FERNANDEZ PASCUAL">
+    <w15:presenceInfo w15:providerId="AD" w15:userId="S::fernandezpeduardo@uniovi.es::0e8328ed-56ff-4d0a-9c6e-ed6996099a11"/>
+  </w15:person>
   <w15:person w15:author="FRANCISCO DE BORJA JIMENEZ-ALFARO GONZALEZ">
     <w15:presenceInfo w15:providerId="AD" w15:userId="S::jimenezalfaro@uniovi.es::7a07debb-7299-4e3a-b4e7-bb63edf1c6c5"/>
   </w15:person>
   <w15:person w15:author="CLARA ESPINOSA DEL ALBA">
     <w15:presenceInfo w15:providerId="AD" w15:userId="S::espinosaclara@uniovi.es::56b0cbcd-66e9-4a2a-97b1-2aadcbcf6318"/>
-  </w15:person>
-  <w15:person w15:author="EDUARDO FERNANDEZ PASCUAL">
-    <w15:presenceInfo w15:providerId="AD" w15:userId="S::fernandezpeduardo@uniovi.es::0e8328ed-56ff-4d0a-9c6e-ed6996099a11"/>
   </w15:person>
 </w15:people>
 </file>

</xml_diff>